<commit_message>
Etap któryśtam - testowanie sprint 1
</commit_message>
<xml_diff>
--- a/Dokumenty/Scrum - testownie sprint 1.docx
+++ b/Dokumenty/Scrum - testownie sprint 1.docx
@@ -4,10 +4,377 @@
   <w:body>
     <w:p>
       <w:pPr>
-        <w:rPr>
+        <w:spacing w:after="0"/>
+        <w:rPr>
+          <w:sz w:val="24"/>
+        </w:rPr>
+      </w:pPr>
+      <w:r>
+        <w:rPr>
+          <w:sz w:val="24"/>
+        </w:rPr>
+        <w:t xml:space="preserve">Robert Kozakiewicz                                                                                                Gdańsk, </w:t>
+      </w:r>
+      <w:r>
+        <w:rPr>
+          <w:sz w:val="24"/>
+        </w:rPr>
+        <w:t>12</w:t>
+      </w:r>
+      <w:r>
+        <w:rPr>
+          <w:sz w:val="24"/>
+        </w:rPr>
+        <w:t>.0</w:t>
+      </w:r>
+      <w:r>
+        <w:rPr>
+          <w:sz w:val="24"/>
+        </w:rPr>
+        <w:t>4</w:t>
+      </w:r>
+      <w:r>
+        <w:rPr>
+          <w:sz w:val="24"/>
+        </w:rPr>
+        <w:t>.2015</w:t>
+      </w:r>
+    </w:p>
+    <w:p>
+      <w:pPr>
+        <w:spacing w:after="0"/>
+        <w:rPr>
+          <w:sz w:val="24"/>
+        </w:rPr>
+      </w:pPr>
+      <w:r>
+        <w:rPr>
+          <w:sz w:val="24"/>
+        </w:rPr>
+        <w:t>Dawid Piasecki</w:t>
+      </w:r>
+    </w:p>
+    <w:p>
+      <w:pPr>
+        <w:spacing w:after="0"/>
+        <w:rPr>
+          <w:sz w:val="24"/>
+        </w:rPr>
+      </w:pPr>
+      <w:r>
+        <w:rPr>
+          <w:sz w:val="24"/>
+        </w:rPr>
+        <w:t>Rafał Gajewski</w:t>
+      </w:r>
+    </w:p>
+    <w:p>
+      <w:pPr>
+        <w:spacing w:after="0"/>
+        <w:jc w:val="center"/>
+        <w:rPr>
+          <w:b/>
           <w:sz w:val="28"/>
         </w:rPr>
       </w:pPr>
+    </w:p>
+    <w:p>
+      <w:pPr>
+        <w:spacing w:before="240" w:after="0"/>
+        <w:jc w:val="center"/>
+        <w:rPr>
+          <w:b/>
+          <w:sz w:val="28"/>
+        </w:rPr>
+      </w:pPr>
+      <w:r>
+        <w:rPr>
+          <w:b/>
+          <w:sz w:val="28"/>
+        </w:rPr>
+        <w:t>Realizacja projektu informatycznego</w:t>
+      </w:r>
+    </w:p>
+    <w:p>
+      <w:pPr>
+        <w:spacing w:before="240" w:after="0"/>
+        <w:jc w:val="center"/>
+        <w:rPr>
+          <w:b/>
+          <w:sz w:val="28"/>
+        </w:rPr>
+      </w:pPr>
+      <w:r>
+        <w:rPr>
+          <w:b/>
+          <w:sz w:val="28"/>
+        </w:rPr>
+        <w:t>Metodyka Scrum: Testowanie sprint 1</w:t>
+      </w:r>
+    </w:p>
+    <w:p>
+      <w:pPr>
+        <w:rPr>
+          <w:b/>
+          <w:sz w:val="24"/>
+        </w:rPr>
+      </w:pPr>
+      <w:r>
+        <w:rPr>
+          <w:b/>
+          <w:sz w:val="24"/>
+        </w:rPr>
+        <w:t xml:space="preserve">1. </w:t>
+      </w:r>
+      <w:r>
+        <w:rPr>
+          <w:b/>
+          <w:sz w:val="24"/>
+        </w:rPr>
+        <w:t>O projekcie i sprincie</w:t>
+      </w:r>
+    </w:p>
+    <w:p>
+      <w:pPr>
+        <w:spacing w:after="0"/>
+        <w:rPr>
+          <w:sz w:val="24"/>
+        </w:rPr>
+      </w:pPr>
+      <w:r>
+        <w:rPr>
+          <w:sz w:val="24"/>
+        </w:rPr>
+        <w:t>E-fryzjer jest systemem informatycznym służącym do przeglądania salonów fryzjerskich oraz rezerwacji wizyt przez Internet. Oprócz tego oferuje on również szereg funkcjonalności dla właścicieli salonów: zarządzanie wizytami, zarządzanie godzinami otwarcia salonu, zarządzanie godzinami pracy fryzjerów. System zawiera bazę salonów, z których każdy ma swoją wizytówkę</w:t>
+      </w:r>
+      <w:r>
+        <w:rPr>
+          <w:sz w:val="24"/>
+        </w:rPr>
+        <w:t xml:space="preserve"> - krótki opis, zdjęcia, adres oraz</w:t>
+      </w:r>
+      <w:r>
+        <w:rPr>
+          <w:sz w:val="24"/>
+        </w:rPr>
+        <w:t xml:space="preserve"> narzędzie do rezerwowania wizyt. System obejmuje również aplikację do zarządzania wizytami dla salonu, czyli alternatywę dla dotychczasowych rozwiązań typu papierowy kalendarz wizyt lub arkusz programu Excel. E-fryzjer umożliwia również zarządzanie szczegółami salonu widocznymi dla klienta, takimi jak: godziny otwarcia, lista i cena zabiegów, lista pracowników. </w:t>
+      </w:r>
+      <w:r>
+        <w:rPr>
+          <w:sz w:val="24"/>
+        </w:rPr>
+        <w:t>Testowanym sprintem jest sprint 1, który obejmuje:</w:t>
+      </w:r>
+    </w:p>
+    <w:p>
+      <w:pPr>
+        <w:pStyle w:val="Akapitzlist"/>
+        <w:numPr>
+          <w:ilvl w:val="0"/>
+          <w:numId w:val="1"/>
+        </w:numPr>
+        <w:spacing w:after="0"/>
+        <w:rPr>
+          <w:sz w:val="24"/>
+        </w:rPr>
+      </w:pPr>
+      <w:r>
+        <w:rPr>
+          <w:sz w:val="24"/>
+        </w:rPr>
+        <w:t>możliwość wyszukania salonów po adresie przez użytkowanika</w:t>
+      </w:r>
+    </w:p>
+    <w:p>
+      <w:pPr>
+        <w:pStyle w:val="Akapitzlist"/>
+        <w:numPr>
+          <w:ilvl w:val="0"/>
+          <w:numId w:val="1"/>
+        </w:numPr>
+        <w:spacing w:after="0"/>
+        <w:rPr>
+          <w:sz w:val="24"/>
+        </w:rPr>
+      </w:pPr>
+      <w:r>
+        <w:rPr>
+          <w:sz w:val="24"/>
+        </w:rPr>
+        <w:t>możliwość zarezerwowania wizyty w salonie przez użytkowanika</w:t>
+      </w:r>
+    </w:p>
+    <w:p>
+      <w:pPr>
+        <w:pStyle w:val="Akapitzlist"/>
+        <w:numPr>
+          <w:ilvl w:val="0"/>
+          <w:numId w:val="1"/>
+        </w:numPr>
+        <w:spacing w:after="0"/>
+        <w:rPr>
+          <w:sz w:val="24"/>
+        </w:rPr>
+      </w:pPr>
+      <w:r>
+        <w:rPr>
+          <w:sz w:val="24"/>
+        </w:rPr>
+        <w:t>mozliwość wejścia na stronę ze szczegółami wybranego salony przez użytkownika</w:t>
+      </w:r>
+      <w:r>
+        <w:rPr>
+          <w:sz w:val="24"/>
+        </w:rPr>
+        <w:t xml:space="preserve"> </w:t>
+      </w:r>
+    </w:p>
+    <w:p>
+      <w:pPr>
+        <w:rPr>
+          <w:b/>
+          <w:sz w:val="24"/>
+        </w:rPr>
+      </w:pPr>
+    </w:p>
+    <w:p>
+      <w:pPr>
+        <w:rPr>
+          <w:b/>
+          <w:sz w:val="24"/>
+        </w:rPr>
+      </w:pPr>
+      <w:r>
+        <w:rPr>
+          <w:b/>
+          <w:sz w:val="24"/>
+        </w:rPr>
+        <w:t xml:space="preserve">2. </w:t>
+      </w:r>
+      <w:r>
+        <w:rPr>
+          <w:b/>
+          <w:sz w:val="24"/>
+        </w:rPr>
+        <w:t>Środowisko testowe</w:t>
+      </w:r>
+    </w:p>
+    <w:p>
+      <w:pPr>
+        <w:spacing w:after="0"/>
+        <w:rPr>
+          <w:sz w:val="24"/>
+        </w:rPr>
+      </w:pPr>
+      <w:r>
+        <w:rPr>
+          <w:sz w:val="24"/>
+        </w:rPr>
+        <w:t xml:space="preserve">Program jest programem obsługiwanym przez przeglądarkę, a więc kluczowe znaczenie ma </w:t>
+      </w:r>
+      <w:r>
+        <w:rPr>
+          <w:sz w:val="24"/>
+        </w:rPr>
+        <w:t>przeglądarka oraz jej wersja. Testy będę przeprowadzane z użyciem Google Chrome 41.0.2272 na komputerze z 64-bitowym systemem Windows 8.1. Aplikacja po stronie klienta nie korzysta z żadnych zewnętrznych programów, więc ich obecność nie jest wymagana. Komputer testowy posiada następującą konfiguracje sprzetową:</w:t>
+      </w:r>
+    </w:p>
+    <w:p>
+      <w:pPr>
+        <w:pStyle w:val="Akapitzlist"/>
+        <w:numPr>
+          <w:ilvl w:val="0"/>
+          <w:numId w:val="3"/>
+        </w:numPr>
+        <w:spacing w:after="0"/>
+        <w:rPr>
+          <w:sz w:val="24"/>
+        </w:rPr>
+      </w:pPr>
+      <w:r>
+        <w:rPr>
+          <w:sz w:val="24"/>
+        </w:rPr>
+        <w:t>Procesor: Intel Core i5-4200 1.6GHz</w:t>
+      </w:r>
+    </w:p>
+    <w:p>
+      <w:pPr>
+        <w:pStyle w:val="Akapitzlist"/>
+        <w:numPr>
+          <w:ilvl w:val="0"/>
+          <w:numId w:val="3"/>
+        </w:numPr>
+        <w:spacing w:after="0"/>
+        <w:rPr>
+          <w:sz w:val="24"/>
+        </w:rPr>
+      </w:pPr>
+      <w:r>
+        <w:rPr>
+          <w:sz w:val="24"/>
+        </w:rPr>
+        <w:t>Karta graficzna: NVIDIA GeForce GT 740M</w:t>
+      </w:r>
+    </w:p>
+    <w:p>
+      <w:pPr>
+        <w:pStyle w:val="Akapitzlist"/>
+        <w:numPr>
+          <w:ilvl w:val="0"/>
+          <w:numId w:val="3"/>
+        </w:numPr>
+        <w:spacing w:after="0"/>
+        <w:rPr>
+          <w:sz w:val="24"/>
+        </w:rPr>
+      </w:pPr>
+      <w:r>
+        <w:rPr>
+          <w:sz w:val="24"/>
+        </w:rPr>
+        <w:t xml:space="preserve">Pamięć RAM: 4,00 GB </w:t>
+      </w:r>
+    </w:p>
+    <w:p>
+      <w:pPr>
+        <w:pStyle w:val="Akapitzlist"/>
+        <w:numPr>
+          <w:ilvl w:val="0"/>
+          <w:numId w:val="3"/>
+        </w:numPr>
+        <w:spacing w:after="0"/>
+        <w:rPr>
+          <w:sz w:val="24"/>
+        </w:rPr>
+      </w:pPr>
+      <w:r>
+        <w:rPr>
+          <w:sz w:val="24"/>
+        </w:rPr>
+        <w:t>Dysk twardy: SSD 512 GB</w:t>
+      </w:r>
+    </w:p>
+    <w:p>
+      <w:pPr>
+        <w:rPr>
+          <w:sz w:val="28"/>
+        </w:rPr>
+      </w:pPr>
+      <w:r>
+        <w:rPr>
+          <w:b/>
+          <w:sz w:val="24"/>
+        </w:rPr>
+        <w:t xml:space="preserve">3. </w:t>
+      </w:r>
+      <w:r>
+        <w:rPr>
+          <w:b/>
+          <w:sz w:val="24"/>
+        </w:rPr>
+        <w:t>Przypadki testowe</w:t>
+      </w:r>
     </w:p>
     <w:tbl>
       <w:tblPr>
@@ -16,8 +383,8 @@
         <w:tblLook w:val="04A0"/>
       </w:tblPr>
       <w:tblGrid>
-        <w:gridCol w:w="5303"/>
-        <w:gridCol w:w="5303"/>
+        <w:gridCol w:w="4707"/>
+        <w:gridCol w:w="4746"/>
       </w:tblGrid>
       <w:tr>
         <w:tc>
@@ -140,14 +507,7 @@
                 <w:sz w:val="28"/>
                 <w:szCs w:val="28"/>
               </w:rPr>
-              <w:t>Wyszukiwanie salonów</w:t>
-            </w:r>
-            <w:r>
-              <w:rPr>
-                <w:sz w:val="28"/>
-                <w:szCs w:val="28"/>
-              </w:rPr>
-              <w:t xml:space="preserve"> po mieście</w:t>
+              <w:t>Wyszukiwanie salonów po mieście</w:t>
             </w:r>
           </w:p>
         </w:tc>
@@ -211,6 +571,7 @@
                 <w:sz w:val="28"/>
                 <w:szCs w:val="28"/>
               </w:rPr>
+              <w:lastRenderedPageBreak/>
               <w:t>Kroki testowania</w:t>
             </w:r>
           </w:p>
@@ -231,21 +592,7 @@
                 <w:sz w:val="28"/>
                 <w:szCs w:val="28"/>
               </w:rPr>
-              <w:t>1. Wpisz</w:t>
-            </w:r>
-            <w:r>
-              <w:rPr>
-                <w:sz w:val="28"/>
-                <w:szCs w:val="28"/>
-              </w:rPr>
-              <w:t xml:space="preserve"> 'Gdańsk'</w:t>
-            </w:r>
-            <w:r>
-              <w:rPr>
-                <w:sz w:val="28"/>
-                <w:szCs w:val="28"/>
-              </w:rPr>
-              <w:t xml:space="preserve"> w pole wyszukiwarki.</w:t>
+              <w:t>1. Wpisz 'Gdańsk' w pole wyszukiwarki.</w:t>
             </w:r>
           </w:p>
           <w:p>
@@ -290,50 +637,22 @@
                 <w:sz w:val="28"/>
                 <w:szCs w:val="28"/>
               </w:rPr>
-              <w:t xml:space="preserve">4. Wpisz </w:t>
-            </w:r>
-            <w:r>
-              <w:rPr>
-                <w:sz w:val="28"/>
-                <w:szCs w:val="28"/>
-              </w:rPr>
-              <w:t>'Gdańsk'</w:t>
-            </w:r>
-            <w:r>
-              <w:rPr>
-                <w:sz w:val="28"/>
-                <w:szCs w:val="28"/>
-              </w:rPr>
-              <w:t xml:space="preserve"> w pole wyszukiwarki.</w:t>
-            </w:r>
-          </w:p>
-          <w:p>
-            <w:pPr>
-              <w:rPr>
-                <w:sz w:val="28"/>
-                <w:szCs w:val="28"/>
-              </w:rPr>
-            </w:pPr>
-            <w:r>
-              <w:rPr>
-                <w:sz w:val="28"/>
-                <w:szCs w:val="28"/>
-              </w:rPr>
-              <w:t xml:space="preserve">5. </w:t>
-            </w:r>
-            <w:r>
-              <w:rPr>
-                <w:sz w:val="28"/>
-                <w:szCs w:val="28"/>
-              </w:rPr>
-              <w:t>Wciśnij</w:t>
-            </w:r>
-            <w:r>
-              <w:rPr>
-                <w:sz w:val="28"/>
-                <w:szCs w:val="28"/>
-              </w:rPr>
-              <w:t xml:space="preserve"> Enter.</w:t>
+              <w:t>4. Wpisz 'Gdańsk' w pole wyszukiwarki.</w:t>
+            </w:r>
+          </w:p>
+          <w:p>
+            <w:pPr>
+              <w:rPr>
+                <w:sz w:val="28"/>
+                <w:szCs w:val="28"/>
+              </w:rPr>
+            </w:pPr>
+            <w:r>
+              <w:rPr>
+                <w:sz w:val="28"/>
+                <w:szCs w:val="28"/>
+              </w:rPr>
+              <w:t>5. Wciśnij Enter.</w:t>
             </w:r>
           </w:p>
           <w:p>
@@ -465,21 +784,7 @@
                 <w:sz w:val="28"/>
                 <w:szCs w:val="28"/>
               </w:rPr>
-              <w:t xml:space="preserve">Po krokach 2 </w:t>
-            </w:r>
-            <w:r>
-              <w:rPr>
-                <w:sz w:val="28"/>
-                <w:szCs w:val="28"/>
-              </w:rPr>
-              <w:t>i</w:t>
-            </w:r>
-            <w:r>
-              <w:rPr>
-                <w:sz w:val="28"/>
-                <w:szCs w:val="28"/>
-              </w:rPr>
-              <w:t xml:space="preserve"> 5 system powinien wyświetlić stronę z wynikami, wśród których są jedynie salony znajdujące się w Gdańsku.</w:t>
+              <w:t>Po krokach 2 i 5 system powinien wyświetlić stronę z wynikami, wśród których są jedynie salony znajdujące się w Gdańsku.</w:t>
             </w:r>
           </w:p>
           <w:p>
@@ -514,8 +819,8 @@
         <w:tblLook w:val="04A0"/>
       </w:tblPr>
       <w:tblGrid>
-        <w:gridCol w:w="5303"/>
-        <w:gridCol w:w="5303"/>
+        <w:gridCol w:w="4712"/>
+        <w:gridCol w:w="4741"/>
       </w:tblGrid>
       <w:tr>
         <w:tc>
@@ -638,14 +943,7 @@
                 <w:sz w:val="28"/>
                 <w:szCs w:val="28"/>
               </w:rPr>
-              <w:t>Wyszukiwanie salonów</w:t>
-            </w:r>
-            <w:r>
-              <w:rPr>
-                <w:sz w:val="28"/>
-                <w:szCs w:val="28"/>
-              </w:rPr>
-              <w:t xml:space="preserve"> po kodzie pocztowym</w:t>
+              <w:t>Wyszukiwanie salonów po kodzie pocztowym</w:t>
             </w:r>
           </w:p>
         </w:tc>
@@ -729,21 +1027,7 @@
                 <w:sz w:val="28"/>
                 <w:szCs w:val="28"/>
               </w:rPr>
-              <w:t xml:space="preserve">1. Wpisz </w:t>
-            </w:r>
-            <w:r>
-              <w:rPr>
-                <w:sz w:val="28"/>
-                <w:szCs w:val="28"/>
-              </w:rPr>
-              <w:t>'80-812'</w:t>
-            </w:r>
-            <w:r>
-              <w:rPr>
-                <w:sz w:val="28"/>
-                <w:szCs w:val="28"/>
-              </w:rPr>
-              <w:t xml:space="preserve"> w pole wyszukiwarki.</w:t>
+              <w:t>1. Wpisz '80-812' w pole wyszukiwarki.</w:t>
             </w:r>
           </w:p>
           <w:p>
@@ -788,7 +1072,14 @@
                 <w:sz w:val="28"/>
                 <w:szCs w:val="28"/>
               </w:rPr>
-              <w:t>4. Wpisz tekst w pole wyszukiwarki.</w:t>
+              <w:t xml:space="preserve">4. Wpisz '80-812' </w:t>
+            </w:r>
+            <w:r>
+              <w:rPr>
+                <w:sz w:val="28"/>
+                <w:szCs w:val="28"/>
+              </w:rPr>
+              <w:t>w pole wyszukiwarki.</w:t>
             </w:r>
           </w:p>
           <w:p>
@@ -845,54 +1136,12 @@
                 <w:sz w:val="28"/>
                 <w:szCs w:val="28"/>
               </w:rPr>
-              <w:t xml:space="preserve">Po krokach 2 oraz 5 system powinien wyświetlić stronę z wynikami, wśród których są jedynie salony </w:t>
-            </w:r>
-            <w:r>
-              <w:rPr>
-                <w:sz w:val="28"/>
-                <w:szCs w:val="28"/>
-              </w:rPr>
-              <w:t>o podanym kodzie pocztowym.</w:t>
+              <w:t>Po krokach 2 oraz 5 system powinien wyświetlić stronę z wynikami, wśród których są jedynie salony o podanym kodzie pocztowym.</w:t>
             </w:r>
           </w:p>
         </w:tc>
       </w:tr>
     </w:tbl>
-    <w:p>
-      <w:pPr>
-        <w:rPr>
-          <w:sz w:val="28"/>
-        </w:rPr>
-      </w:pPr>
-    </w:p>
-    <w:p>
-      <w:pPr>
-        <w:rPr>
-          <w:sz w:val="28"/>
-        </w:rPr>
-      </w:pPr>
-    </w:p>
-    <w:p>
-      <w:pPr>
-        <w:rPr>
-          <w:sz w:val="28"/>
-        </w:rPr>
-      </w:pPr>
-    </w:p>
-    <w:p>
-      <w:pPr>
-        <w:rPr>
-          <w:sz w:val="28"/>
-        </w:rPr>
-      </w:pPr>
-    </w:p>
-    <w:p>
-      <w:pPr>
-        <w:rPr>
-          <w:sz w:val="28"/>
-        </w:rPr>
-      </w:pPr>
-    </w:p>
     <w:p>
       <w:pPr>
         <w:rPr>
@@ -907,8 +1156,8 @@
         <w:tblLook w:val="04A0"/>
       </w:tblPr>
       <w:tblGrid>
-        <w:gridCol w:w="5303"/>
-        <w:gridCol w:w="5303"/>
+        <w:gridCol w:w="4718"/>
+        <w:gridCol w:w="4735"/>
       </w:tblGrid>
       <w:tr>
         <w:tc>
@@ -1031,35 +1280,37 @@
                 <w:sz w:val="28"/>
                 <w:szCs w:val="28"/>
               </w:rPr>
-              <w:t>Przejście do strony salonu</w:t>
-            </w:r>
-            <w:r>
-              <w:rPr>
-                <w:sz w:val="28"/>
-                <w:szCs w:val="28"/>
-              </w:rPr>
-              <w:t xml:space="preserve"> przez wyniki wyszukiwania</w:t>
-            </w:r>
-          </w:p>
-        </w:tc>
-      </w:tr>
-      <w:tr>
-        <w:tc>
-          <w:tcPr>
-            <w:tcW w:w="5303" w:type="dxa"/>
-          </w:tcPr>
-          <w:p>
-            <w:pPr>
-              <w:rPr>
-                <w:sz w:val="28"/>
-                <w:szCs w:val="28"/>
-              </w:rPr>
-            </w:pPr>
-            <w:r>
-              <w:rPr>
-                <w:sz w:val="28"/>
-                <w:szCs w:val="28"/>
-              </w:rPr>
+              <w:t xml:space="preserve">Przejście do strony salonu przez wyniki </w:t>
+            </w:r>
+            <w:r>
+              <w:rPr>
+                <w:sz w:val="28"/>
+                <w:szCs w:val="28"/>
+              </w:rPr>
+              <w:lastRenderedPageBreak/>
+              <w:t>wyszukiwania</w:t>
+            </w:r>
+          </w:p>
+        </w:tc>
+      </w:tr>
+      <w:tr>
+        <w:tc>
+          <w:tcPr>
+            <w:tcW w:w="5303" w:type="dxa"/>
+          </w:tcPr>
+          <w:p>
+            <w:pPr>
+              <w:rPr>
+                <w:sz w:val="28"/>
+                <w:szCs w:val="28"/>
+              </w:rPr>
+            </w:pPr>
+            <w:r>
+              <w:rPr>
+                <w:sz w:val="28"/>
+                <w:szCs w:val="28"/>
+              </w:rPr>
+              <w:lastRenderedPageBreak/>
               <w:t>Stan systemu przed wykonaniem testu</w:t>
             </w:r>
           </w:p>
@@ -1122,14 +1373,7 @@
                 <w:sz w:val="28"/>
                 <w:szCs w:val="28"/>
               </w:rPr>
-              <w:t xml:space="preserve">1. </w:t>
-            </w:r>
-            <w:r>
-              <w:rPr>
-                <w:sz w:val="28"/>
-                <w:szCs w:val="28"/>
-              </w:rPr>
-              <w:t>Kliknij przycisk 'Przejdź do strony salonu'.</w:t>
+              <w:t>1. Kliknij przycisk 'Przejdź do strony salonu'.</w:t>
             </w:r>
           </w:p>
           <w:p>
@@ -1221,8 +1465,8 @@
         <w:tblLook w:val="04A0"/>
       </w:tblPr>
       <w:tblGrid>
-        <w:gridCol w:w="5303"/>
-        <w:gridCol w:w="5303"/>
+        <w:gridCol w:w="4324"/>
+        <w:gridCol w:w="5129"/>
       </w:tblGrid>
       <w:tr>
         <w:tc>
@@ -1345,14 +1589,7 @@
                 <w:sz w:val="28"/>
                 <w:szCs w:val="28"/>
               </w:rPr>
-              <w:t>Przejście do strony salonu</w:t>
-            </w:r>
-            <w:r>
-              <w:rPr>
-                <w:sz w:val="28"/>
-                <w:szCs w:val="28"/>
-              </w:rPr>
-              <w:t xml:space="preserve"> przez link</w:t>
+              <w:t>Przejście do strony salonu przez link</w:t>
             </w:r>
           </w:p>
         </w:tc>
@@ -1436,58 +1673,37 @@
                 <w:sz w:val="28"/>
                 <w:szCs w:val="28"/>
               </w:rPr>
-              <w:t xml:space="preserve">1. </w:t>
-            </w:r>
-            <w:r>
-              <w:rPr>
-                <w:sz w:val="28"/>
-                <w:szCs w:val="28"/>
-              </w:rPr>
-              <w:t>Wpisz w adres przeglądarki 'http://&lt;adres_aplikacji&gt;/salony/5'.</w:t>
-            </w:r>
-          </w:p>
-          <w:p>
-            <w:pPr>
-              <w:rPr>
-                <w:sz w:val="28"/>
-                <w:szCs w:val="28"/>
-              </w:rPr>
-            </w:pPr>
-            <w:r>
-              <w:rPr>
-                <w:sz w:val="28"/>
-                <w:szCs w:val="28"/>
-              </w:rPr>
-              <w:t xml:space="preserve">2. </w:t>
-            </w:r>
-            <w:r>
-              <w:rPr>
-                <w:sz w:val="28"/>
-                <w:szCs w:val="28"/>
-              </w:rPr>
-              <w:t>Wciśnij Enter.</w:t>
-            </w:r>
-          </w:p>
-          <w:p>
-            <w:pPr>
-              <w:rPr>
-                <w:sz w:val="28"/>
-                <w:szCs w:val="28"/>
-              </w:rPr>
-            </w:pPr>
-            <w:r>
-              <w:rPr>
-                <w:sz w:val="28"/>
-                <w:szCs w:val="28"/>
-              </w:rPr>
-              <w:t xml:space="preserve">3. </w:t>
-            </w:r>
-            <w:r>
-              <w:rPr>
-                <w:sz w:val="28"/>
-                <w:szCs w:val="28"/>
-              </w:rPr>
-              <w:t>Wpisz w adres przeglądarki 'http://&lt;adres_aplikacji&gt;/salony/dffas'.</w:t>
+              <w:t>1. Wpisz w adres przeglądarki 'http://&lt;adres_aplikacji&gt;/salony/5'.</w:t>
+            </w:r>
+          </w:p>
+          <w:p>
+            <w:pPr>
+              <w:rPr>
+                <w:sz w:val="28"/>
+                <w:szCs w:val="28"/>
+              </w:rPr>
+            </w:pPr>
+            <w:r>
+              <w:rPr>
+                <w:sz w:val="28"/>
+                <w:szCs w:val="28"/>
+              </w:rPr>
+              <w:t>2. Wciśnij Enter.</w:t>
+            </w:r>
+          </w:p>
+          <w:p>
+            <w:pPr>
+              <w:rPr>
+                <w:sz w:val="28"/>
+                <w:szCs w:val="28"/>
+              </w:rPr>
+            </w:pPr>
+            <w:r>
+              <w:rPr>
+                <w:sz w:val="28"/>
+                <w:szCs w:val="28"/>
+              </w:rPr>
+              <w:t>3. Wpisz w adres przeglądarki 'http://&lt;adres_aplikacji&gt;/salony/dffas'.</w:t>
             </w:r>
           </w:p>
           <w:p>
@@ -1565,48 +1781,6 @@
         </w:tc>
       </w:tr>
     </w:tbl>
-    <w:p>
-      <w:pPr>
-        <w:rPr>
-          <w:sz w:val="28"/>
-        </w:rPr>
-      </w:pPr>
-    </w:p>
-    <w:p>
-      <w:pPr>
-        <w:rPr>
-          <w:sz w:val="28"/>
-        </w:rPr>
-      </w:pPr>
-    </w:p>
-    <w:p>
-      <w:pPr>
-        <w:rPr>
-          <w:sz w:val="28"/>
-        </w:rPr>
-      </w:pPr>
-    </w:p>
-    <w:p>
-      <w:pPr>
-        <w:rPr>
-          <w:sz w:val="28"/>
-        </w:rPr>
-      </w:pPr>
-    </w:p>
-    <w:p>
-      <w:pPr>
-        <w:rPr>
-          <w:sz w:val="28"/>
-        </w:rPr>
-      </w:pPr>
-    </w:p>
-    <w:p>
-      <w:pPr>
-        <w:rPr>
-          <w:sz w:val="28"/>
-        </w:rPr>
-      </w:pPr>
-    </w:p>
     <w:p>
       <w:pPr>
         <w:rPr>
@@ -1621,8 +1795,8 @@
         <w:tblLook w:val="04A0"/>
       </w:tblPr>
       <w:tblGrid>
-        <w:gridCol w:w="5303"/>
-        <w:gridCol w:w="5303"/>
+        <w:gridCol w:w="4712"/>
+        <w:gridCol w:w="4741"/>
       </w:tblGrid>
       <w:tr>
         <w:tc>
@@ -1871,14 +2045,7 @@
                 <w:sz w:val="28"/>
                 <w:szCs w:val="28"/>
               </w:rPr>
-              <w:t xml:space="preserve">1. </w:t>
-            </w:r>
-            <w:r>
-              <w:rPr>
-                <w:sz w:val="28"/>
-                <w:szCs w:val="28"/>
-              </w:rPr>
-              <w:t>Kliknij 'Rezerwuj zabieg'.</w:t>
+              <w:t>1. Kliknij 'Rezerwuj zabieg'.</w:t>
             </w:r>
           </w:p>
           <w:p>
@@ -1953,6 +2120,7 @@
                 <w:sz w:val="28"/>
                 <w:szCs w:val="28"/>
               </w:rPr>
+              <w:lastRenderedPageBreak/>
               <w:t>6. Kliknij rezerwuj.</w:t>
             </w:r>
           </w:p>
@@ -1983,6 +2151,7 @@
                 <w:sz w:val="28"/>
                 <w:szCs w:val="28"/>
               </w:rPr>
+              <w:lastRenderedPageBreak/>
               <w:t>Oczekiwany stan systemu</w:t>
             </w:r>
           </w:p>
@@ -2048,14 +2217,7 @@
                 <w:sz w:val="28"/>
                 <w:szCs w:val="28"/>
               </w:rPr>
-              <w:t xml:space="preserve">Po kroku 6 </w:t>
-            </w:r>
-            <w:r>
-              <w:rPr>
-                <w:sz w:val="28"/>
-                <w:szCs w:val="28"/>
-              </w:rPr>
-              <w:t>system powinien wyświetlić potwierdzenie utworzenia rezerwacji wraz z wcześniej wybranymi danymi.</w:t>
+              <w:t>Po kroku 6 system powinien wyświetlić potwierdzenie utworzenia rezerwacji wraz z wcześniej wybranymi danymi.</w:t>
             </w:r>
           </w:p>
         </w:tc>
@@ -2065,12 +2227,2090 @@
       <w:pPr>
         <w:rPr>
           <w:sz w:val="28"/>
+        </w:rPr>
+      </w:pPr>
+    </w:p>
+    <w:tbl>
+      <w:tblPr>
+        <w:tblStyle w:val="Tabela-Siatka"/>
+        <w:tblW w:w="0" w:type="auto"/>
+        <w:tblLook w:val="04A0"/>
+      </w:tblPr>
+      <w:tblGrid>
+        <w:gridCol w:w="4731"/>
+        <w:gridCol w:w="4722"/>
+      </w:tblGrid>
+      <w:tr>
+        <w:tc>
+          <w:tcPr>
+            <w:tcW w:w="5303" w:type="dxa"/>
+          </w:tcPr>
+          <w:p>
+            <w:pPr>
+              <w:rPr>
+                <w:sz w:val="28"/>
+                <w:szCs w:val="28"/>
+              </w:rPr>
+            </w:pPr>
+            <w:r>
+              <w:rPr>
+                <w:sz w:val="28"/>
+                <w:szCs w:val="28"/>
+              </w:rPr>
+              <w:t>ID przypadku testowego</w:t>
+            </w:r>
+          </w:p>
+        </w:tc>
+        <w:tc>
+          <w:tcPr>
+            <w:tcW w:w="5303" w:type="dxa"/>
+          </w:tcPr>
+          <w:p>
+            <w:pPr>
+              <w:rPr>
+                <w:sz w:val="28"/>
+                <w:szCs w:val="28"/>
+              </w:rPr>
+            </w:pPr>
+            <w:r>
+              <w:rPr>
+                <w:sz w:val="28"/>
+                <w:szCs w:val="28"/>
+              </w:rPr>
+              <w:t>6</w:t>
+            </w:r>
+          </w:p>
+        </w:tc>
+      </w:tr>
+      <w:tr>
+        <w:tc>
+          <w:tcPr>
+            <w:tcW w:w="5303" w:type="dxa"/>
+          </w:tcPr>
+          <w:p>
+            <w:pPr>
+              <w:rPr>
+                <w:sz w:val="28"/>
+                <w:szCs w:val="28"/>
+              </w:rPr>
+            </w:pPr>
+            <w:r>
+              <w:rPr>
+                <w:sz w:val="28"/>
+                <w:szCs w:val="28"/>
+              </w:rPr>
+              <w:t>Autor</w:t>
+            </w:r>
+          </w:p>
+        </w:tc>
+        <w:tc>
+          <w:tcPr>
+            <w:tcW w:w="5303" w:type="dxa"/>
+          </w:tcPr>
+          <w:p>
+            <w:pPr>
+              <w:rPr>
+                <w:sz w:val="28"/>
+                <w:szCs w:val="28"/>
+              </w:rPr>
+            </w:pPr>
+            <w:r>
+              <w:rPr>
+                <w:sz w:val="28"/>
+                <w:szCs w:val="28"/>
+              </w:rPr>
+              <w:t>Rafał</w:t>
+            </w:r>
+          </w:p>
+        </w:tc>
+      </w:tr>
+      <w:tr>
+        <w:tc>
+          <w:tcPr>
+            <w:tcW w:w="5303" w:type="dxa"/>
+          </w:tcPr>
+          <w:p>
+            <w:pPr>
+              <w:rPr>
+                <w:sz w:val="28"/>
+                <w:szCs w:val="28"/>
+              </w:rPr>
+            </w:pPr>
+            <w:r>
+              <w:rPr>
+                <w:sz w:val="28"/>
+                <w:szCs w:val="28"/>
+              </w:rPr>
+              <w:t>Testowana funkcja</w:t>
+            </w:r>
+          </w:p>
+        </w:tc>
+        <w:tc>
+          <w:tcPr>
+            <w:tcW w:w="5303" w:type="dxa"/>
+          </w:tcPr>
+          <w:p>
+            <w:pPr>
+              <w:rPr>
+                <w:sz w:val="28"/>
+                <w:szCs w:val="28"/>
+              </w:rPr>
+            </w:pPr>
+            <w:r>
+              <w:rPr>
+                <w:sz w:val="28"/>
+                <w:szCs w:val="28"/>
+              </w:rPr>
+              <w:t>Anulowanie rezerwacji w trakcie tworzenia</w:t>
+            </w:r>
+          </w:p>
+        </w:tc>
+      </w:tr>
+      <w:tr>
+        <w:tc>
+          <w:tcPr>
+            <w:tcW w:w="5303" w:type="dxa"/>
+          </w:tcPr>
+          <w:p>
+            <w:pPr>
+              <w:rPr>
+                <w:sz w:val="28"/>
+                <w:szCs w:val="28"/>
+              </w:rPr>
+            </w:pPr>
+            <w:r>
+              <w:rPr>
+                <w:sz w:val="28"/>
+                <w:szCs w:val="28"/>
+              </w:rPr>
+              <w:t>Stan systemu przed wykonaniem testu</w:t>
+            </w:r>
+          </w:p>
+        </w:tc>
+        <w:tc>
+          <w:tcPr>
+            <w:tcW w:w="5303" w:type="dxa"/>
+          </w:tcPr>
+          <w:p>
+            <w:pPr>
+              <w:rPr>
+                <w:sz w:val="28"/>
+                <w:szCs w:val="28"/>
+              </w:rPr>
+            </w:pPr>
+            <w:r>
+              <w:rPr>
+                <w:sz w:val="28"/>
+                <w:szCs w:val="28"/>
+              </w:rPr>
+              <w:t>Widok strony salonu 'Salon testowy'</w:t>
+            </w:r>
+          </w:p>
+        </w:tc>
+      </w:tr>
+      <w:tr>
+        <w:tc>
+          <w:tcPr>
+            <w:tcW w:w="5303" w:type="dxa"/>
+          </w:tcPr>
+          <w:p>
+            <w:pPr>
+              <w:rPr>
+                <w:sz w:val="28"/>
+                <w:szCs w:val="28"/>
+              </w:rPr>
+            </w:pPr>
+            <w:r>
+              <w:rPr>
+                <w:sz w:val="28"/>
+                <w:szCs w:val="28"/>
+              </w:rPr>
+              <w:t>Wartości danych testowych</w:t>
+            </w:r>
+          </w:p>
+        </w:tc>
+        <w:tc>
+          <w:tcPr>
+            <w:tcW w:w="5303" w:type="dxa"/>
+          </w:tcPr>
+          <w:p>
+            <w:pPr>
+              <w:rPr>
+                <w:sz w:val="28"/>
+                <w:szCs w:val="28"/>
+              </w:rPr>
+            </w:pPr>
+            <w:r>
+              <w:rPr>
+                <w:sz w:val="28"/>
+                <w:szCs w:val="28"/>
+              </w:rPr>
+              <w:t>dowolne</w:t>
+            </w:r>
+          </w:p>
+        </w:tc>
+      </w:tr>
+      <w:tr>
+        <w:tc>
+          <w:tcPr>
+            <w:tcW w:w="5303" w:type="dxa"/>
+          </w:tcPr>
+          <w:p>
+            <w:pPr>
+              <w:rPr>
+                <w:sz w:val="28"/>
+                <w:szCs w:val="28"/>
+              </w:rPr>
+            </w:pPr>
+            <w:r>
+              <w:rPr>
+                <w:sz w:val="28"/>
+                <w:szCs w:val="28"/>
+              </w:rPr>
+              <w:t>Kroki testowania</w:t>
+            </w:r>
+          </w:p>
+        </w:tc>
+        <w:tc>
+          <w:tcPr>
+            <w:tcW w:w="5303" w:type="dxa"/>
+          </w:tcPr>
+          <w:p>
+            <w:pPr>
+              <w:rPr>
+                <w:sz w:val="28"/>
+                <w:szCs w:val="28"/>
+              </w:rPr>
+            </w:pPr>
+            <w:r>
+              <w:rPr>
+                <w:sz w:val="28"/>
+                <w:szCs w:val="28"/>
+              </w:rPr>
+              <w:t>1. Kliknij 'Rezerwuj zabieg'.</w:t>
+            </w:r>
+          </w:p>
+          <w:p>
+            <w:pPr>
+              <w:rPr>
+                <w:sz w:val="28"/>
+                <w:szCs w:val="28"/>
+              </w:rPr>
+            </w:pPr>
+            <w:r>
+              <w:rPr>
+                <w:sz w:val="28"/>
+                <w:szCs w:val="28"/>
+              </w:rPr>
+              <w:t>2. Wybierz datę.</w:t>
+            </w:r>
+          </w:p>
+          <w:p>
+            <w:pPr>
+              <w:rPr>
+                <w:sz w:val="28"/>
+                <w:szCs w:val="28"/>
+              </w:rPr>
+            </w:pPr>
+            <w:r>
+              <w:rPr>
+                <w:sz w:val="28"/>
+                <w:szCs w:val="28"/>
+              </w:rPr>
+              <w:t>3. Wybierz zabieg.</w:t>
+            </w:r>
+          </w:p>
+          <w:p>
+            <w:pPr>
+              <w:rPr>
+                <w:sz w:val="28"/>
+                <w:szCs w:val="28"/>
+              </w:rPr>
+            </w:pPr>
+            <w:r>
+              <w:rPr>
+                <w:sz w:val="28"/>
+                <w:szCs w:val="28"/>
+              </w:rPr>
+              <w:t>4. Wybierz pracownika.</w:t>
+            </w:r>
+          </w:p>
+          <w:p>
+            <w:pPr>
+              <w:rPr>
+                <w:sz w:val="28"/>
+                <w:szCs w:val="28"/>
+              </w:rPr>
+            </w:pPr>
+            <w:r>
+              <w:rPr>
+                <w:sz w:val="28"/>
+                <w:szCs w:val="28"/>
+              </w:rPr>
+              <w:t>5. Kliknij anuluj.</w:t>
+            </w:r>
+          </w:p>
+          <w:p>
+            <w:pPr>
+              <w:rPr>
+                <w:sz w:val="28"/>
+                <w:szCs w:val="28"/>
+              </w:rPr>
+            </w:pPr>
+            <w:r>
+              <w:rPr>
+                <w:sz w:val="28"/>
+                <w:szCs w:val="28"/>
+              </w:rPr>
+              <w:t>6. Potwierdź anulowanie.</w:t>
+            </w:r>
+          </w:p>
+          <w:p>
+            <w:pPr>
+              <w:rPr>
+                <w:sz w:val="28"/>
+                <w:szCs w:val="28"/>
+              </w:rPr>
+            </w:pPr>
+          </w:p>
+        </w:tc>
+      </w:tr>
+      <w:tr>
+        <w:tc>
+          <w:tcPr>
+            <w:tcW w:w="5303" w:type="dxa"/>
+          </w:tcPr>
+          <w:p>
+            <w:pPr>
+              <w:rPr>
+                <w:sz w:val="28"/>
+                <w:szCs w:val="28"/>
+              </w:rPr>
+            </w:pPr>
+            <w:r>
+              <w:rPr>
+                <w:sz w:val="28"/>
+                <w:szCs w:val="28"/>
+              </w:rPr>
+              <w:t>Oczekiwany stan systemu</w:t>
+            </w:r>
+          </w:p>
+        </w:tc>
+        <w:tc>
+          <w:tcPr>
+            <w:tcW w:w="5303" w:type="dxa"/>
+          </w:tcPr>
+          <w:p>
+            <w:pPr>
+              <w:rPr>
+                <w:sz w:val="28"/>
+                <w:szCs w:val="28"/>
+              </w:rPr>
+            </w:pPr>
+            <w:r>
+              <w:rPr>
+                <w:sz w:val="28"/>
+                <w:szCs w:val="28"/>
+              </w:rPr>
+              <w:t>Po kroku 1 system powinien wyświetlić kreator rezerwacji z wyborem daty.</w:t>
+            </w:r>
+          </w:p>
+          <w:p>
+            <w:pPr>
+              <w:rPr>
+                <w:sz w:val="28"/>
+                <w:szCs w:val="28"/>
+              </w:rPr>
+            </w:pPr>
+            <w:r>
+              <w:rPr>
+                <w:sz w:val="28"/>
+                <w:szCs w:val="28"/>
+              </w:rPr>
+              <w:t>Po krokach 2, 3, 4 system powinien przechodzić do kolejnych kroków kreatora.</w:t>
+            </w:r>
+          </w:p>
+          <w:p>
+            <w:pPr>
+              <w:rPr>
+                <w:sz w:val="28"/>
+                <w:szCs w:val="28"/>
+              </w:rPr>
+            </w:pPr>
+            <w:r>
+              <w:rPr>
+                <w:sz w:val="28"/>
+                <w:szCs w:val="28"/>
+              </w:rPr>
+              <w:t>Po kroku 5 kreator powinien wyświetlić pytanie ‘Czy na pewno anulować?’</w:t>
+            </w:r>
+          </w:p>
+          <w:p>
+            <w:pPr>
+              <w:rPr>
+                <w:sz w:val="28"/>
+                <w:szCs w:val="28"/>
+              </w:rPr>
+            </w:pPr>
+            <w:r>
+              <w:rPr>
+                <w:sz w:val="28"/>
+                <w:szCs w:val="28"/>
+              </w:rPr>
+              <w:t>Po kroku 6 system powinien wyświetlić stronę salonu ‘Salon testowy’ i nie dokonać rezerwacji.</w:t>
+            </w:r>
+          </w:p>
+        </w:tc>
+      </w:tr>
+    </w:tbl>
+    <w:p>
+      <w:pPr>
+        <w:rPr>
+          <w:sz w:val="28"/>
+        </w:rPr>
+      </w:pPr>
+    </w:p>
+    <w:tbl>
+      <w:tblPr>
+        <w:tblStyle w:val="Tabela-Siatka"/>
+        <w:tblW w:w="0" w:type="auto"/>
+        <w:tblLook w:val="04A0"/>
+      </w:tblPr>
+      <w:tblGrid>
+        <w:gridCol w:w="4707"/>
+        <w:gridCol w:w="4746"/>
+      </w:tblGrid>
+      <w:tr>
+        <w:tc>
+          <w:tcPr>
+            <w:tcW w:w="5303" w:type="dxa"/>
+          </w:tcPr>
+          <w:p>
+            <w:pPr>
+              <w:rPr>
+                <w:sz w:val="28"/>
+                <w:szCs w:val="28"/>
+              </w:rPr>
+            </w:pPr>
+            <w:r>
+              <w:rPr>
+                <w:sz w:val="28"/>
+                <w:szCs w:val="28"/>
+              </w:rPr>
+              <w:t>ID przypadku testowego</w:t>
+            </w:r>
+          </w:p>
+        </w:tc>
+        <w:tc>
+          <w:tcPr>
+            <w:tcW w:w="5303" w:type="dxa"/>
+          </w:tcPr>
+          <w:p>
+            <w:pPr>
+              <w:rPr>
+                <w:sz w:val="28"/>
+                <w:szCs w:val="28"/>
+              </w:rPr>
+            </w:pPr>
+            <w:r>
+              <w:rPr>
+                <w:sz w:val="28"/>
+                <w:szCs w:val="28"/>
+              </w:rPr>
+              <w:t>7</w:t>
+            </w:r>
+          </w:p>
+        </w:tc>
+      </w:tr>
+      <w:tr>
+        <w:tc>
+          <w:tcPr>
+            <w:tcW w:w="5303" w:type="dxa"/>
+          </w:tcPr>
+          <w:p>
+            <w:pPr>
+              <w:rPr>
+                <w:sz w:val="28"/>
+                <w:szCs w:val="28"/>
+              </w:rPr>
+            </w:pPr>
+            <w:r>
+              <w:rPr>
+                <w:sz w:val="28"/>
+                <w:szCs w:val="28"/>
+              </w:rPr>
+              <w:t>Autor</w:t>
+            </w:r>
+          </w:p>
+        </w:tc>
+        <w:tc>
+          <w:tcPr>
+            <w:tcW w:w="5303" w:type="dxa"/>
+          </w:tcPr>
+          <w:p>
+            <w:pPr>
+              <w:rPr>
+                <w:sz w:val="28"/>
+                <w:szCs w:val="28"/>
+              </w:rPr>
+            </w:pPr>
+            <w:r>
+              <w:rPr>
+                <w:sz w:val="28"/>
+                <w:szCs w:val="28"/>
+              </w:rPr>
+              <w:t>Rafał</w:t>
+            </w:r>
+          </w:p>
+        </w:tc>
+      </w:tr>
+      <w:tr>
+        <w:tc>
+          <w:tcPr>
+            <w:tcW w:w="5303" w:type="dxa"/>
+          </w:tcPr>
+          <w:p>
+            <w:pPr>
+              <w:rPr>
+                <w:sz w:val="28"/>
+                <w:szCs w:val="28"/>
+              </w:rPr>
+            </w:pPr>
+            <w:r>
+              <w:rPr>
+                <w:sz w:val="28"/>
+                <w:szCs w:val="28"/>
+              </w:rPr>
+              <w:lastRenderedPageBreak/>
+              <w:t>Testowana funkcja</w:t>
+            </w:r>
+          </w:p>
+        </w:tc>
+        <w:tc>
+          <w:tcPr>
+            <w:tcW w:w="5303" w:type="dxa"/>
+          </w:tcPr>
+          <w:p>
+            <w:pPr>
+              <w:rPr>
+                <w:sz w:val="28"/>
+                <w:szCs w:val="28"/>
+              </w:rPr>
+            </w:pPr>
+            <w:r>
+              <w:rPr>
+                <w:sz w:val="28"/>
+                <w:szCs w:val="28"/>
+              </w:rPr>
+              <w:t>Wyszukiwanie salonów po mieście i ulicy</w:t>
+            </w:r>
+          </w:p>
+        </w:tc>
+      </w:tr>
+      <w:tr>
+        <w:tc>
+          <w:tcPr>
+            <w:tcW w:w="5303" w:type="dxa"/>
+          </w:tcPr>
+          <w:p>
+            <w:pPr>
+              <w:rPr>
+                <w:sz w:val="28"/>
+                <w:szCs w:val="28"/>
+              </w:rPr>
+            </w:pPr>
+            <w:r>
+              <w:rPr>
+                <w:sz w:val="28"/>
+                <w:szCs w:val="28"/>
+              </w:rPr>
+              <w:t>Stan systemu przed wykonaniem testu</w:t>
+            </w:r>
+          </w:p>
+        </w:tc>
+        <w:tc>
+          <w:tcPr>
+            <w:tcW w:w="5303" w:type="dxa"/>
+          </w:tcPr>
+          <w:p>
+            <w:pPr>
+              <w:rPr>
+                <w:sz w:val="28"/>
+                <w:szCs w:val="28"/>
+              </w:rPr>
+            </w:pPr>
+            <w:r>
+              <w:rPr>
+                <w:sz w:val="28"/>
+                <w:szCs w:val="28"/>
+              </w:rPr>
+              <w:t>Domyślny widok wyszukiwarki z pustym polem tekstowym</w:t>
+            </w:r>
+          </w:p>
+        </w:tc>
+      </w:tr>
+      <w:tr>
+        <w:tc>
+          <w:tcPr>
+            <w:tcW w:w="5303" w:type="dxa"/>
+          </w:tcPr>
+          <w:p>
+            <w:pPr>
+              <w:rPr>
+                <w:sz w:val="28"/>
+                <w:szCs w:val="28"/>
+              </w:rPr>
+            </w:pPr>
+            <w:r>
+              <w:rPr>
+                <w:sz w:val="28"/>
+                <w:szCs w:val="28"/>
+              </w:rPr>
+              <w:t>Kroki testowania</w:t>
+            </w:r>
+          </w:p>
+        </w:tc>
+        <w:tc>
+          <w:tcPr>
+            <w:tcW w:w="5303" w:type="dxa"/>
+          </w:tcPr>
+          <w:p>
+            <w:pPr>
+              <w:rPr>
+                <w:sz w:val="28"/>
+                <w:szCs w:val="28"/>
+              </w:rPr>
+            </w:pPr>
+            <w:r>
+              <w:rPr>
+                <w:sz w:val="28"/>
+                <w:szCs w:val="28"/>
+              </w:rPr>
+              <w:t>1. Wpisz 'Gdańsk Grunwaldzka' w pole wyszukiwarki.</w:t>
+            </w:r>
+          </w:p>
+          <w:p>
+            <w:pPr>
+              <w:rPr>
+                <w:sz w:val="28"/>
+                <w:szCs w:val="28"/>
+              </w:rPr>
+            </w:pPr>
+            <w:r>
+              <w:rPr>
+                <w:sz w:val="28"/>
+                <w:szCs w:val="28"/>
+              </w:rPr>
+              <w:t>2. Kliknij przycisk 'Szukaj'</w:t>
+            </w:r>
+          </w:p>
+          <w:p>
+            <w:pPr>
+              <w:rPr>
+                <w:sz w:val="28"/>
+                <w:szCs w:val="28"/>
+              </w:rPr>
+            </w:pPr>
+            <w:r>
+              <w:rPr>
+                <w:sz w:val="28"/>
+                <w:szCs w:val="28"/>
+              </w:rPr>
+              <w:t>3. Wróć na stronę wyszukiwania.</w:t>
+            </w:r>
+          </w:p>
+          <w:p>
+            <w:pPr>
+              <w:rPr>
+                <w:sz w:val="28"/>
+                <w:szCs w:val="28"/>
+              </w:rPr>
+            </w:pPr>
+            <w:r>
+              <w:rPr>
+                <w:sz w:val="28"/>
+                <w:szCs w:val="28"/>
+              </w:rPr>
+              <w:t>4. Wpisz 'Gdańsk Grunwaldzka’ w pole wyszukiwarki.</w:t>
+            </w:r>
+          </w:p>
+          <w:p>
+            <w:pPr>
+              <w:rPr>
+                <w:sz w:val="28"/>
+                <w:szCs w:val="28"/>
+              </w:rPr>
+            </w:pPr>
+            <w:r>
+              <w:rPr>
+                <w:sz w:val="28"/>
+                <w:szCs w:val="28"/>
+              </w:rPr>
+              <w:t>5. Wciśnij Enter.</w:t>
+            </w:r>
+          </w:p>
+          <w:p>
+            <w:pPr>
+              <w:rPr>
+                <w:sz w:val="28"/>
+                <w:szCs w:val="28"/>
+              </w:rPr>
+            </w:pPr>
+            <w:r>
+              <w:rPr>
+                <w:sz w:val="28"/>
+                <w:szCs w:val="28"/>
+              </w:rPr>
+              <w:t>6. Wróć na stronę wyszukiwania.</w:t>
+            </w:r>
+          </w:p>
+          <w:p>
+            <w:pPr>
+              <w:rPr>
+                <w:sz w:val="28"/>
+                <w:szCs w:val="28"/>
+              </w:rPr>
+            </w:pPr>
+            <w:r>
+              <w:rPr>
+                <w:sz w:val="28"/>
+                <w:szCs w:val="28"/>
+              </w:rPr>
+              <w:t>7. Wpisz 'Gdańsk afrtdgcbxsd'.</w:t>
+            </w:r>
+          </w:p>
+          <w:p>
+            <w:pPr>
+              <w:rPr>
+                <w:sz w:val="28"/>
+                <w:szCs w:val="28"/>
+              </w:rPr>
+            </w:pPr>
+            <w:r>
+              <w:rPr>
+                <w:sz w:val="28"/>
+                <w:szCs w:val="28"/>
+              </w:rPr>
+              <w:t>8. Kliknij przycisk 'Szukaj'.</w:t>
+            </w:r>
+          </w:p>
+          <w:p>
+            <w:pPr>
+              <w:rPr>
+                <w:sz w:val="28"/>
+                <w:szCs w:val="28"/>
+              </w:rPr>
+            </w:pPr>
+            <w:r>
+              <w:rPr>
+                <w:sz w:val="28"/>
+                <w:szCs w:val="28"/>
+              </w:rPr>
+              <w:t>9. Wróć na stronę wyszukiwania.</w:t>
+            </w:r>
+          </w:p>
+          <w:p>
+            <w:pPr>
+              <w:rPr>
+                <w:sz w:val="28"/>
+                <w:szCs w:val="28"/>
+              </w:rPr>
+            </w:pPr>
+            <w:r>
+              <w:rPr>
+                <w:sz w:val="28"/>
+                <w:szCs w:val="28"/>
+              </w:rPr>
+              <w:t>10. Wpisz 'Gdańsk afrtdgcbxsd'.</w:t>
+            </w:r>
+          </w:p>
+          <w:p>
+            <w:pPr>
+              <w:rPr>
+                <w:sz w:val="28"/>
+                <w:szCs w:val="28"/>
+              </w:rPr>
+            </w:pPr>
+            <w:r>
+              <w:rPr>
+                <w:sz w:val="28"/>
+                <w:szCs w:val="28"/>
+              </w:rPr>
+              <w:t>11. Wciśnij Enter.</w:t>
+            </w:r>
+          </w:p>
+        </w:tc>
+      </w:tr>
+      <w:tr>
+        <w:tc>
+          <w:tcPr>
+            <w:tcW w:w="5303" w:type="dxa"/>
+          </w:tcPr>
+          <w:p>
+            <w:pPr>
+              <w:rPr>
+                <w:sz w:val="28"/>
+                <w:szCs w:val="28"/>
+              </w:rPr>
+            </w:pPr>
+            <w:r>
+              <w:rPr>
+                <w:sz w:val="28"/>
+                <w:szCs w:val="28"/>
+              </w:rPr>
+              <w:t>Oczekiwany stan systemu</w:t>
+            </w:r>
+          </w:p>
+        </w:tc>
+        <w:tc>
+          <w:tcPr>
+            <w:tcW w:w="5303" w:type="dxa"/>
+          </w:tcPr>
+          <w:p>
+            <w:pPr>
+              <w:rPr>
+                <w:sz w:val="28"/>
+                <w:szCs w:val="28"/>
+              </w:rPr>
+            </w:pPr>
+            <w:r>
+              <w:rPr>
+                <w:sz w:val="28"/>
+                <w:szCs w:val="28"/>
+              </w:rPr>
+              <w:t>Po krokach 2 i 5 system powinien wyświetlić stronę z wynikami, wśród których są jedynie salony znajdujące się w Gdańsku na ulicy Grunwadzkiej.</w:t>
+            </w:r>
+          </w:p>
+          <w:p>
+            <w:pPr>
+              <w:rPr>
+                <w:sz w:val="28"/>
+                <w:szCs w:val="28"/>
+              </w:rPr>
+            </w:pPr>
+            <w:r>
+              <w:rPr>
+                <w:sz w:val="28"/>
+                <w:szCs w:val="28"/>
+              </w:rPr>
+              <w:t>Po krokach 8 i 11 system powinien wyświetlić komunikat o braku salonów o podanym adresie oraz przyciskiem 'Wróć do strony wyszukiwania'.</w:t>
+            </w:r>
+          </w:p>
+        </w:tc>
+      </w:tr>
+    </w:tbl>
+    <w:p>
+      <w:pPr>
+        <w:rPr>
+          <w:sz w:val="28"/>
+        </w:rPr>
+      </w:pPr>
+    </w:p>
+    <w:tbl>
+      <w:tblPr>
+        <w:tblStyle w:val="Tabela-Siatka"/>
+        <w:tblW w:w="0" w:type="auto"/>
+        <w:tblLook w:val="04A0"/>
+      </w:tblPr>
+      <w:tblGrid>
+        <w:gridCol w:w="4717"/>
+        <w:gridCol w:w="4736"/>
+      </w:tblGrid>
+      <w:tr>
+        <w:tc>
+          <w:tcPr>
+            <w:tcW w:w="5303" w:type="dxa"/>
+          </w:tcPr>
+          <w:p>
+            <w:pPr>
+              <w:rPr>
+                <w:sz w:val="28"/>
+                <w:szCs w:val="28"/>
+              </w:rPr>
+            </w:pPr>
+            <w:r>
+              <w:rPr>
+                <w:sz w:val="28"/>
+                <w:szCs w:val="28"/>
+              </w:rPr>
+              <w:t>ID przypadku testowego</w:t>
+            </w:r>
+          </w:p>
+        </w:tc>
+        <w:tc>
+          <w:tcPr>
+            <w:tcW w:w="5303" w:type="dxa"/>
+          </w:tcPr>
+          <w:p>
+            <w:pPr>
+              <w:rPr>
+                <w:sz w:val="28"/>
+                <w:szCs w:val="28"/>
+              </w:rPr>
+            </w:pPr>
+            <w:r>
+              <w:rPr>
+                <w:sz w:val="28"/>
+                <w:szCs w:val="28"/>
+              </w:rPr>
+              <w:t>8</w:t>
+            </w:r>
+          </w:p>
+        </w:tc>
+      </w:tr>
+      <w:tr>
+        <w:tc>
+          <w:tcPr>
+            <w:tcW w:w="5303" w:type="dxa"/>
+          </w:tcPr>
+          <w:p>
+            <w:pPr>
+              <w:rPr>
+                <w:sz w:val="28"/>
+                <w:szCs w:val="28"/>
+              </w:rPr>
+            </w:pPr>
+            <w:r>
+              <w:rPr>
+                <w:sz w:val="28"/>
+                <w:szCs w:val="28"/>
+              </w:rPr>
+              <w:t>Autor</w:t>
+            </w:r>
+          </w:p>
+        </w:tc>
+        <w:tc>
+          <w:tcPr>
+            <w:tcW w:w="5303" w:type="dxa"/>
+          </w:tcPr>
+          <w:p>
+            <w:pPr>
+              <w:rPr>
+                <w:sz w:val="28"/>
+                <w:szCs w:val="28"/>
+              </w:rPr>
+            </w:pPr>
+            <w:r>
+              <w:rPr>
+                <w:sz w:val="28"/>
+                <w:szCs w:val="28"/>
+              </w:rPr>
+              <w:t>R</w:t>
+            </w:r>
+            <w:r>
+              <w:rPr>
+                <w:sz w:val="28"/>
+                <w:szCs w:val="28"/>
+              </w:rPr>
+              <w:t>afał</w:t>
+            </w:r>
+          </w:p>
+        </w:tc>
+      </w:tr>
+      <w:tr>
+        <w:tc>
+          <w:tcPr>
+            <w:tcW w:w="5303" w:type="dxa"/>
+          </w:tcPr>
+          <w:p>
+            <w:pPr>
+              <w:rPr>
+                <w:sz w:val="28"/>
+                <w:szCs w:val="28"/>
+              </w:rPr>
+            </w:pPr>
+            <w:r>
+              <w:rPr>
+                <w:sz w:val="28"/>
+                <w:szCs w:val="28"/>
+              </w:rPr>
+              <w:t>Testowana funkcja</w:t>
+            </w:r>
+          </w:p>
+        </w:tc>
+        <w:tc>
+          <w:tcPr>
+            <w:tcW w:w="5303" w:type="dxa"/>
+          </w:tcPr>
+          <w:p>
+            <w:pPr>
+              <w:rPr>
+                <w:sz w:val="28"/>
+                <w:szCs w:val="28"/>
+              </w:rPr>
+            </w:pPr>
+            <w:r>
+              <w:rPr>
+                <w:sz w:val="28"/>
+                <w:szCs w:val="28"/>
+              </w:rPr>
+              <w:t>Sortowanie wyników wyszukiwania</w:t>
+            </w:r>
+          </w:p>
+        </w:tc>
+      </w:tr>
+      <w:tr>
+        <w:tc>
+          <w:tcPr>
+            <w:tcW w:w="5303" w:type="dxa"/>
+          </w:tcPr>
+          <w:p>
+            <w:pPr>
+              <w:rPr>
+                <w:sz w:val="28"/>
+                <w:szCs w:val="28"/>
+              </w:rPr>
+            </w:pPr>
+            <w:r>
+              <w:rPr>
+                <w:sz w:val="28"/>
+                <w:szCs w:val="28"/>
+              </w:rPr>
+              <w:t>Stan systemu przed wykonaniem testu</w:t>
+            </w:r>
+          </w:p>
+        </w:tc>
+        <w:tc>
+          <w:tcPr>
+            <w:tcW w:w="5303" w:type="dxa"/>
+          </w:tcPr>
+          <w:p>
+            <w:pPr>
+              <w:rPr>
+                <w:sz w:val="28"/>
+                <w:szCs w:val="28"/>
+              </w:rPr>
+            </w:pPr>
+            <w:r>
+              <w:rPr>
+                <w:sz w:val="28"/>
+                <w:szCs w:val="28"/>
+              </w:rPr>
+              <w:t>Domyślny widok wyszukiwarki z pustym polem tekstowym</w:t>
+            </w:r>
+          </w:p>
+        </w:tc>
+      </w:tr>
+      <w:tr>
+        <w:tc>
+          <w:tcPr>
+            <w:tcW w:w="5303" w:type="dxa"/>
+          </w:tcPr>
+          <w:p>
+            <w:pPr>
+              <w:rPr>
+                <w:sz w:val="28"/>
+                <w:szCs w:val="28"/>
+              </w:rPr>
+            </w:pPr>
+            <w:r>
+              <w:rPr>
+                <w:sz w:val="28"/>
+                <w:szCs w:val="28"/>
+              </w:rPr>
+              <w:t>Kroki testowania</w:t>
+            </w:r>
+          </w:p>
+        </w:tc>
+        <w:tc>
+          <w:tcPr>
+            <w:tcW w:w="5303" w:type="dxa"/>
+          </w:tcPr>
+          <w:p>
+            <w:pPr>
+              <w:rPr>
+                <w:sz w:val="28"/>
+                <w:szCs w:val="28"/>
+              </w:rPr>
+            </w:pPr>
+            <w:r>
+              <w:rPr>
+                <w:sz w:val="28"/>
+                <w:szCs w:val="28"/>
+              </w:rPr>
+              <w:t>1. Wpisz '</w:t>
+            </w:r>
+            <w:r>
+              <w:rPr>
+                <w:sz w:val="28"/>
+                <w:szCs w:val="28"/>
+              </w:rPr>
+              <w:t>Warszawa</w:t>
+            </w:r>
+            <w:r>
+              <w:rPr>
+                <w:sz w:val="28"/>
+                <w:szCs w:val="28"/>
+              </w:rPr>
+              <w:t>' w pole wyszukiwarki.</w:t>
+            </w:r>
+          </w:p>
+          <w:p>
+            <w:pPr>
+              <w:rPr>
+                <w:sz w:val="28"/>
+                <w:szCs w:val="28"/>
+              </w:rPr>
+            </w:pPr>
+            <w:r>
+              <w:rPr>
+                <w:sz w:val="28"/>
+                <w:szCs w:val="28"/>
+              </w:rPr>
+              <w:t>2. Kliknij przycisk 'Szukaj'</w:t>
+            </w:r>
+          </w:p>
+        </w:tc>
+      </w:tr>
+      <w:tr>
+        <w:tc>
+          <w:tcPr>
+            <w:tcW w:w="5303" w:type="dxa"/>
+          </w:tcPr>
+          <w:p>
+            <w:pPr>
+              <w:rPr>
+                <w:sz w:val="28"/>
+                <w:szCs w:val="28"/>
+              </w:rPr>
+            </w:pPr>
+            <w:r>
+              <w:rPr>
+                <w:sz w:val="28"/>
+                <w:szCs w:val="28"/>
+              </w:rPr>
+              <w:t>Oczekiwany stan systemu</w:t>
+            </w:r>
+          </w:p>
+        </w:tc>
+        <w:tc>
+          <w:tcPr>
+            <w:tcW w:w="5303" w:type="dxa"/>
+          </w:tcPr>
+          <w:p>
+            <w:pPr>
+              <w:rPr>
+                <w:sz w:val="28"/>
+                <w:szCs w:val="28"/>
+              </w:rPr>
+            </w:pPr>
+            <w:r>
+              <w:rPr>
+                <w:sz w:val="28"/>
+                <w:szCs w:val="28"/>
+              </w:rPr>
+              <w:t>Po kroku</w:t>
+            </w:r>
+            <w:r>
+              <w:rPr>
+                <w:sz w:val="28"/>
+                <w:szCs w:val="28"/>
+              </w:rPr>
+              <w:t xml:space="preserve"> 2 system powinien wyświetlić stronę z </w:t>
+            </w:r>
+            <w:r>
+              <w:rPr>
+                <w:sz w:val="28"/>
+                <w:szCs w:val="28"/>
+              </w:rPr>
+              <w:t>listę</w:t>
+            </w:r>
+            <w:r>
+              <w:rPr>
+                <w:sz w:val="28"/>
+                <w:szCs w:val="28"/>
+              </w:rPr>
+              <w:t xml:space="preserve"> salonów </w:t>
+            </w:r>
+            <w:r>
+              <w:rPr>
+                <w:sz w:val="28"/>
+                <w:szCs w:val="28"/>
+              </w:rPr>
+              <w:t>w kolejności alfabetycznej według nazwy salonu.</w:t>
+            </w:r>
+          </w:p>
+        </w:tc>
+      </w:tr>
+    </w:tbl>
+    <w:p>
+      <w:pPr>
+        <w:rPr>
+          <w:b/>
+          <w:sz w:val="24"/>
+        </w:rPr>
+      </w:pPr>
+    </w:p>
+    <w:tbl>
+      <w:tblPr>
+        <w:tblStyle w:val="Tabela-Siatka"/>
+        <w:tblW w:w="0" w:type="auto"/>
+        <w:tblLook w:val="04A0"/>
+      </w:tblPr>
+      <w:tblGrid>
+        <w:gridCol w:w="4716"/>
+        <w:gridCol w:w="4737"/>
+      </w:tblGrid>
+      <w:tr>
+        <w:tc>
+          <w:tcPr>
+            <w:tcW w:w="5303" w:type="dxa"/>
+          </w:tcPr>
+          <w:p>
+            <w:pPr>
+              <w:rPr>
+                <w:sz w:val="28"/>
+                <w:szCs w:val="28"/>
+              </w:rPr>
+            </w:pPr>
+            <w:r>
+              <w:rPr>
+                <w:sz w:val="28"/>
+                <w:szCs w:val="28"/>
+              </w:rPr>
+              <w:t>ID przypadku testowego</w:t>
+            </w:r>
+          </w:p>
+        </w:tc>
+        <w:tc>
+          <w:tcPr>
+            <w:tcW w:w="5303" w:type="dxa"/>
+          </w:tcPr>
+          <w:p>
+            <w:pPr>
+              <w:rPr>
+                <w:sz w:val="28"/>
+                <w:szCs w:val="28"/>
+              </w:rPr>
+            </w:pPr>
+            <w:r>
+              <w:rPr>
+                <w:sz w:val="28"/>
+                <w:szCs w:val="28"/>
+              </w:rPr>
+              <w:t>9</w:t>
+            </w:r>
+          </w:p>
+        </w:tc>
+      </w:tr>
+      <w:tr>
+        <w:tc>
+          <w:tcPr>
+            <w:tcW w:w="5303" w:type="dxa"/>
+          </w:tcPr>
+          <w:p>
+            <w:pPr>
+              <w:rPr>
+                <w:sz w:val="28"/>
+                <w:szCs w:val="28"/>
+              </w:rPr>
+            </w:pPr>
+            <w:r>
+              <w:rPr>
+                <w:sz w:val="28"/>
+                <w:szCs w:val="28"/>
+              </w:rPr>
+              <w:lastRenderedPageBreak/>
+              <w:t>Autor</w:t>
+            </w:r>
+          </w:p>
+        </w:tc>
+        <w:tc>
+          <w:tcPr>
+            <w:tcW w:w="5303" w:type="dxa"/>
+          </w:tcPr>
+          <w:p>
+            <w:pPr>
+              <w:rPr>
+                <w:sz w:val="28"/>
+                <w:szCs w:val="28"/>
+              </w:rPr>
+            </w:pPr>
+            <w:r>
+              <w:rPr>
+                <w:sz w:val="28"/>
+                <w:szCs w:val="28"/>
+              </w:rPr>
+              <w:t>Rafał</w:t>
+            </w:r>
+          </w:p>
+        </w:tc>
+      </w:tr>
+      <w:tr>
+        <w:tc>
+          <w:tcPr>
+            <w:tcW w:w="5303" w:type="dxa"/>
+          </w:tcPr>
+          <w:p>
+            <w:pPr>
+              <w:rPr>
+                <w:sz w:val="28"/>
+                <w:szCs w:val="28"/>
+              </w:rPr>
+            </w:pPr>
+            <w:r>
+              <w:rPr>
+                <w:sz w:val="28"/>
+                <w:szCs w:val="28"/>
+              </w:rPr>
+              <w:t>Testowana funkcja</w:t>
+            </w:r>
+          </w:p>
+        </w:tc>
+        <w:tc>
+          <w:tcPr>
+            <w:tcW w:w="5303" w:type="dxa"/>
+          </w:tcPr>
+          <w:p>
+            <w:pPr>
+              <w:rPr>
+                <w:sz w:val="28"/>
+                <w:szCs w:val="28"/>
+              </w:rPr>
+            </w:pPr>
+            <w:r>
+              <w:rPr>
+                <w:sz w:val="28"/>
+                <w:szCs w:val="28"/>
+              </w:rPr>
+              <w:t>Wyświetlanie liczby znalezionych salonów</w:t>
+            </w:r>
+          </w:p>
+        </w:tc>
+      </w:tr>
+      <w:tr>
+        <w:tc>
+          <w:tcPr>
+            <w:tcW w:w="5303" w:type="dxa"/>
+          </w:tcPr>
+          <w:p>
+            <w:pPr>
+              <w:rPr>
+                <w:sz w:val="28"/>
+                <w:szCs w:val="28"/>
+              </w:rPr>
+            </w:pPr>
+            <w:r>
+              <w:rPr>
+                <w:sz w:val="28"/>
+                <w:szCs w:val="28"/>
+              </w:rPr>
+              <w:t>Stan systemu przed wykonaniem testu</w:t>
+            </w:r>
+          </w:p>
+        </w:tc>
+        <w:tc>
+          <w:tcPr>
+            <w:tcW w:w="5303" w:type="dxa"/>
+          </w:tcPr>
+          <w:p>
+            <w:pPr>
+              <w:rPr>
+                <w:sz w:val="28"/>
+                <w:szCs w:val="28"/>
+              </w:rPr>
+            </w:pPr>
+            <w:r>
+              <w:rPr>
+                <w:sz w:val="28"/>
+                <w:szCs w:val="28"/>
+              </w:rPr>
+              <w:t>Domyślny widok wyszukiwarki z pustym polem tekstowym</w:t>
+            </w:r>
+          </w:p>
+        </w:tc>
+      </w:tr>
+      <w:tr>
+        <w:tc>
+          <w:tcPr>
+            <w:tcW w:w="5303" w:type="dxa"/>
+          </w:tcPr>
+          <w:p>
+            <w:pPr>
+              <w:rPr>
+                <w:sz w:val="28"/>
+                <w:szCs w:val="28"/>
+              </w:rPr>
+            </w:pPr>
+            <w:r>
+              <w:rPr>
+                <w:sz w:val="28"/>
+                <w:szCs w:val="28"/>
+              </w:rPr>
+              <w:t>Kroki testowania</w:t>
+            </w:r>
+          </w:p>
+        </w:tc>
+        <w:tc>
+          <w:tcPr>
+            <w:tcW w:w="5303" w:type="dxa"/>
+          </w:tcPr>
+          <w:p>
+            <w:pPr>
+              <w:rPr>
+                <w:sz w:val="28"/>
+                <w:szCs w:val="28"/>
+              </w:rPr>
+            </w:pPr>
+            <w:r>
+              <w:rPr>
+                <w:sz w:val="28"/>
+                <w:szCs w:val="28"/>
+              </w:rPr>
+              <w:t xml:space="preserve">1. Wpisz </w:t>
+            </w:r>
+            <w:r>
+              <w:rPr>
+                <w:sz w:val="28"/>
+                <w:szCs w:val="28"/>
+              </w:rPr>
+              <w:t>‘Gdańsk’</w:t>
+            </w:r>
+            <w:r>
+              <w:rPr>
+                <w:sz w:val="28"/>
+                <w:szCs w:val="28"/>
+              </w:rPr>
+              <w:t xml:space="preserve"> w pole wyszukiwarki.</w:t>
+            </w:r>
+          </w:p>
+          <w:p>
+            <w:pPr>
+              <w:rPr>
+                <w:sz w:val="28"/>
+                <w:szCs w:val="28"/>
+              </w:rPr>
+            </w:pPr>
+            <w:r>
+              <w:rPr>
+                <w:sz w:val="28"/>
+                <w:szCs w:val="28"/>
+              </w:rPr>
+              <w:t>2. Kliknij przycisk 'Szukaj'</w:t>
+            </w:r>
+          </w:p>
+        </w:tc>
+      </w:tr>
+      <w:tr>
+        <w:tc>
+          <w:tcPr>
+            <w:tcW w:w="5303" w:type="dxa"/>
+          </w:tcPr>
+          <w:p>
+            <w:pPr>
+              <w:rPr>
+                <w:sz w:val="28"/>
+                <w:szCs w:val="28"/>
+              </w:rPr>
+            </w:pPr>
+            <w:r>
+              <w:rPr>
+                <w:sz w:val="28"/>
+                <w:szCs w:val="28"/>
+              </w:rPr>
+              <w:t>Oczekiwany stan systemu</w:t>
+            </w:r>
+          </w:p>
+        </w:tc>
+        <w:tc>
+          <w:tcPr>
+            <w:tcW w:w="5303" w:type="dxa"/>
+          </w:tcPr>
+          <w:p>
+            <w:pPr>
+              <w:rPr>
+                <w:sz w:val="28"/>
+                <w:szCs w:val="28"/>
+              </w:rPr>
+            </w:pPr>
+            <w:r>
+              <w:rPr>
+                <w:sz w:val="28"/>
+                <w:szCs w:val="28"/>
+              </w:rPr>
+              <w:t xml:space="preserve">Po kroku 2 system powinien wyświetlić </w:t>
+            </w:r>
+            <w:r>
+              <w:rPr>
+                <w:sz w:val="28"/>
+                <w:szCs w:val="28"/>
+              </w:rPr>
+              <w:t>informację o liczbie dostępnych salonów oraz ich listę. Liczba dostępnych salonów powinna być identyczna co ilość pozycji na liście. W szczególności, w przypadku braku salonów powinna wynosić 0.</w:t>
+            </w:r>
+          </w:p>
+        </w:tc>
+      </w:tr>
+    </w:tbl>
+    <w:p>
+      <w:pPr>
+        <w:rPr>
+          <w:b/>
+          <w:sz w:val="24"/>
+        </w:rPr>
+      </w:pPr>
+    </w:p>
+    <w:tbl>
+      <w:tblPr>
+        <w:tblStyle w:val="Tabela-Siatka"/>
+        <w:tblW w:w="0" w:type="auto"/>
+        <w:tblLook w:val="04A0"/>
+      </w:tblPr>
+      <w:tblGrid>
+        <w:gridCol w:w="4704"/>
+        <w:gridCol w:w="4749"/>
+      </w:tblGrid>
+      <w:tr>
+        <w:tc>
+          <w:tcPr>
+            <w:tcW w:w="5303" w:type="dxa"/>
+          </w:tcPr>
+          <w:p>
+            <w:pPr>
+              <w:rPr>
+                <w:sz w:val="28"/>
+                <w:szCs w:val="28"/>
+              </w:rPr>
+            </w:pPr>
+            <w:r>
+              <w:rPr>
+                <w:sz w:val="28"/>
+                <w:szCs w:val="28"/>
+              </w:rPr>
+              <w:t>ID przypadku testowego</w:t>
+            </w:r>
+          </w:p>
+        </w:tc>
+        <w:tc>
+          <w:tcPr>
+            <w:tcW w:w="5303" w:type="dxa"/>
+          </w:tcPr>
+          <w:p>
+            <w:pPr>
+              <w:rPr>
+                <w:sz w:val="28"/>
+                <w:szCs w:val="28"/>
+              </w:rPr>
+            </w:pPr>
+            <w:r>
+              <w:rPr>
+                <w:sz w:val="28"/>
+                <w:szCs w:val="28"/>
+              </w:rPr>
+              <w:t>10</w:t>
+            </w:r>
+          </w:p>
+        </w:tc>
+      </w:tr>
+      <w:tr>
+        <w:tc>
+          <w:tcPr>
+            <w:tcW w:w="5303" w:type="dxa"/>
+          </w:tcPr>
+          <w:p>
+            <w:pPr>
+              <w:rPr>
+                <w:sz w:val="28"/>
+                <w:szCs w:val="28"/>
+              </w:rPr>
+            </w:pPr>
+            <w:r>
+              <w:rPr>
+                <w:sz w:val="28"/>
+                <w:szCs w:val="28"/>
+              </w:rPr>
+              <w:t>Autor</w:t>
+            </w:r>
+          </w:p>
+        </w:tc>
+        <w:tc>
+          <w:tcPr>
+            <w:tcW w:w="5303" w:type="dxa"/>
+          </w:tcPr>
+          <w:p>
+            <w:pPr>
+              <w:rPr>
+                <w:sz w:val="28"/>
+                <w:szCs w:val="28"/>
+              </w:rPr>
+            </w:pPr>
+            <w:r>
+              <w:rPr>
+                <w:sz w:val="28"/>
+                <w:szCs w:val="28"/>
+              </w:rPr>
+              <w:t>Rafał</w:t>
+            </w:r>
+          </w:p>
+        </w:tc>
+      </w:tr>
+      <w:tr>
+        <w:tc>
+          <w:tcPr>
+            <w:tcW w:w="5303" w:type="dxa"/>
+          </w:tcPr>
+          <w:p>
+            <w:pPr>
+              <w:rPr>
+                <w:sz w:val="28"/>
+                <w:szCs w:val="28"/>
+              </w:rPr>
+            </w:pPr>
+            <w:r>
+              <w:rPr>
+                <w:sz w:val="28"/>
+                <w:szCs w:val="28"/>
+              </w:rPr>
+              <w:t>Testowana funkcja</w:t>
+            </w:r>
+          </w:p>
+        </w:tc>
+        <w:tc>
+          <w:tcPr>
+            <w:tcW w:w="5303" w:type="dxa"/>
+          </w:tcPr>
+          <w:p>
+            <w:pPr>
+              <w:rPr>
+                <w:sz w:val="28"/>
+                <w:szCs w:val="28"/>
+              </w:rPr>
+            </w:pPr>
+            <w:r>
+              <w:rPr>
+                <w:sz w:val="28"/>
+                <w:szCs w:val="28"/>
+              </w:rPr>
+              <w:t>Wybieranie daty rezerwacji.</w:t>
+            </w:r>
+          </w:p>
+        </w:tc>
+      </w:tr>
+      <w:tr>
+        <w:tc>
+          <w:tcPr>
+            <w:tcW w:w="5303" w:type="dxa"/>
+          </w:tcPr>
+          <w:p>
+            <w:pPr>
+              <w:rPr>
+                <w:sz w:val="28"/>
+                <w:szCs w:val="28"/>
+              </w:rPr>
+            </w:pPr>
+            <w:r>
+              <w:rPr>
+                <w:sz w:val="28"/>
+                <w:szCs w:val="28"/>
+              </w:rPr>
+              <w:t>Stan systemu przed wykonaniem testu</w:t>
+            </w:r>
+          </w:p>
+        </w:tc>
+        <w:tc>
+          <w:tcPr>
+            <w:tcW w:w="5303" w:type="dxa"/>
+          </w:tcPr>
+          <w:p>
+            <w:pPr>
+              <w:rPr>
+                <w:sz w:val="28"/>
+                <w:szCs w:val="28"/>
+              </w:rPr>
+            </w:pPr>
+            <w:r>
+              <w:rPr>
+                <w:sz w:val="28"/>
+                <w:szCs w:val="28"/>
+              </w:rPr>
+              <w:t>Widok strony salonu 'Salon testowy'</w:t>
+            </w:r>
+          </w:p>
+        </w:tc>
+      </w:tr>
+      <w:tr>
+        <w:tc>
+          <w:tcPr>
+            <w:tcW w:w="5303" w:type="dxa"/>
+          </w:tcPr>
+          <w:p>
+            <w:pPr>
+              <w:rPr>
+                <w:sz w:val="28"/>
+                <w:szCs w:val="28"/>
+              </w:rPr>
+            </w:pPr>
+            <w:r>
+              <w:rPr>
+                <w:sz w:val="28"/>
+                <w:szCs w:val="28"/>
+              </w:rPr>
+              <w:t>Kroki testowania</w:t>
+            </w:r>
+          </w:p>
+        </w:tc>
+        <w:tc>
+          <w:tcPr>
+            <w:tcW w:w="5303" w:type="dxa"/>
+          </w:tcPr>
+          <w:p>
+            <w:pPr>
+              <w:rPr>
+                <w:sz w:val="28"/>
+                <w:szCs w:val="28"/>
+              </w:rPr>
+            </w:pPr>
+            <w:r>
+              <w:rPr>
+                <w:sz w:val="28"/>
+                <w:szCs w:val="28"/>
+              </w:rPr>
+              <w:t>1. Kliknij 'Rezerwuj zabieg'.</w:t>
+            </w:r>
+          </w:p>
+          <w:p>
+            <w:pPr>
+              <w:rPr>
+                <w:sz w:val="28"/>
+                <w:szCs w:val="28"/>
+              </w:rPr>
+            </w:pPr>
+            <w:r>
+              <w:rPr>
+                <w:sz w:val="28"/>
+                <w:szCs w:val="28"/>
+              </w:rPr>
+              <w:t>2. Jako datę wpisz dzień wczorajszy.</w:t>
+            </w:r>
+            <w:r>
+              <w:rPr>
+                <w:sz w:val="28"/>
+                <w:szCs w:val="28"/>
+              </w:rPr>
+              <w:t xml:space="preserve"> </w:t>
+            </w:r>
+          </w:p>
+        </w:tc>
+      </w:tr>
+      <w:tr>
+        <w:tc>
+          <w:tcPr>
+            <w:tcW w:w="5303" w:type="dxa"/>
+          </w:tcPr>
+          <w:p>
+            <w:pPr>
+              <w:rPr>
+                <w:sz w:val="28"/>
+                <w:szCs w:val="28"/>
+              </w:rPr>
+            </w:pPr>
+            <w:r>
+              <w:rPr>
+                <w:sz w:val="28"/>
+                <w:szCs w:val="28"/>
+              </w:rPr>
+              <w:t>Oczekiwany stan systemu</w:t>
+            </w:r>
+          </w:p>
+        </w:tc>
+        <w:tc>
+          <w:tcPr>
+            <w:tcW w:w="5303" w:type="dxa"/>
+          </w:tcPr>
+          <w:p>
+            <w:pPr>
+              <w:rPr>
+                <w:sz w:val="28"/>
+                <w:szCs w:val="28"/>
+              </w:rPr>
+            </w:pPr>
+            <w:r>
+              <w:rPr>
+                <w:sz w:val="28"/>
+                <w:szCs w:val="28"/>
+              </w:rPr>
+              <w:t>Po kroku 1 system powinien wyświetlić kreator rezerwacji z wyborem daty.</w:t>
+            </w:r>
+          </w:p>
+          <w:p>
+            <w:pPr>
+              <w:rPr>
+                <w:sz w:val="28"/>
+                <w:szCs w:val="28"/>
+              </w:rPr>
+            </w:pPr>
+            <w:r>
+              <w:rPr>
+                <w:sz w:val="28"/>
+                <w:szCs w:val="28"/>
+              </w:rPr>
+              <w:t>Po kroku 2 system powinien poinformować, że wprowadzona data jest niepoprawna i należy wybrać datę która ma dopiero nadejść.</w:t>
+            </w:r>
+          </w:p>
+        </w:tc>
+      </w:tr>
+    </w:tbl>
+    <w:p>
+      <w:pPr>
+        <w:rPr>
+          <w:b/>
+          <w:sz w:val="24"/>
+        </w:rPr>
+      </w:pPr>
+    </w:p>
+    <w:p>
+      <w:pPr>
+        <w:rPr>
+          <w:b/>
+          <w:sz w:val="24"/>
+        </w:rPr>
+      </w:pPr>
+      <w:r>
+        <w:rPr>
+          <w:b/>
+          <w:sz w:val="24"/>
+        </w:rPr>
+        <w:t xml:space="preserve">4. </w:t>
+      </w:r>
+      <w:r>
+        <w:rPr>
+          <w:b/>
+          <w:sz w:val="24"/>
+        </w:rPr>
+        <w:t>Wyniki testów</w:t>
+      </w:r>
+    </w:p>
+    <w:p>
+      <w:pPr>
+        <w:rPr>
+          <w:b/>
+          <w:sz w:val="24"/>
+        </w:rPr>
+      </w:pPr>
+      <w:r>
+        <w:rPr>
+          <w:b/>
+          <w:noProof/>
+          <w:sz w:val="24"/>
+        </w:rPr>
+        <w:lastRenderedPageBreak/>
+        <w:drawing>
+          <wp:inline distT="0" distB="0" distL="0" distR="0">
+            <wp:extent cx="5865495" cy="3927475"/>
+            <wp:effectExtent l="19050" t="0" r="1905" b="0"/>
+            <wp:docPr id="1" name="Obraz 0" descr="1.PNG"/>
+            <wp:cNvGraphicFramePr>
+              <a:graphicFrameLocks xmlns:a="http://schemas.openxmlformats.org/drawingml/2006/main" noChangeAspect="1"/>
+            </wp:cNvGraphicFramePr>
+            <a:graphic xmlns:a="http://schemas.openxmlformats.org/drawingml/2006/main">
+              <a:graphicData uri="http://schemas.openxmlformats.org/drawingml/2006/picture">
+                <pic:pic xmlns:pic="http://schemas.openxmlformats.org/drawingml/2006/picture">
+                  <pic:nvPicPr>
+                    <pic:cNvPr id="0" name="1.PNG"/>
+                    <pic:cNvPicPr/>
+                  </pic:nvPicPr>
+                  <pic:blipFill>
+                    <a:blip r:embed="rId5" cstate="print"/>
+                    <a:stretch>
+                      <a:fillRect/>
+                    </a:stretch>
+                  </pic:blipFill>
+                  <pic:spPr>
+                    <a:xfrm>
+                      <a:off x="0" y="0"/>
+                      <a:ext cx="5865495" cy="3927475"/>
+                    </a:xfrm>
+                    <a:prstGeom prst="rect">
+                      <a:avLst/>
+                    </a:prstGeom>
+                  </pic:spPr>
+                </pic:pic>
+              </a:graphicData>
+            </a:graphic>
+          </wp:inline>
+        </w:drawing>
+      </w:r>
+      <w:r>
+        <w:rPr>
+          <w:b/>
+          <w:noProof/>
+          <w:sz w:val="24"/>
+        </w:rPr>
+        <w:drawing>
+          <wp:inline distT="0" distB="0" distL="0" distR="0">
+            <wp:extent cx="5865495" cy="3923030"/>
+            <wp:effectExtent l="19050" t="0" r="1905" b="0"/>
+            <wp:docPr id="2" name="Obraz 1" descr="2.PNG"/>
+            <wp:cNvGraphicFramePr>
+              <a:graphicFrameLocks xmlns:a="http://schemas.openxmlformats.org/drawingml/2006/main" noChangeAspect="1"/>
+            </wp:cNvGraphicFramePr>
+            <a:graphic xmlns:a="http://schemas.openxmlformats.org/drawingml/2006/main">
+              <a:graphicData uri="http://schemas.openxmlformats.org/drawingml/2006/picture">
+                <pic:pic xmlns:pic="http://schemas.openxmlformats.org/drawingml/2006/picture">
+                  <pic:nvPicPr>
+                    <pic:cNvPr id="0" name="2.PNG"/>
+                    <pic:cNvPicPr/>
+                  </pic:nvPicPr>
+                  <pic:blipFill>
+                    <a:blip r:embed="rId6" cstate="print"/>
+                    <a:stretch>
+                      <a:fillRect/>
+                    </a:stretch>
+                  </pic:blipFill>
+                  <pic:spPr>
+                    <a:xfrm>
+                      <a:off x="0" y="0"/>
+                      <a:ext cx="5865495" cy="3923030"/>
+                    </a:xfrm>
+                    <a:prstGeom prst="rect">
+                      <a:avLst/>
+                    </a:prstGeom>
+                  </pic:spPr>
+                </pic:pic>
+              </a:graphicData>
+            </a:graphic>
+          </wp:inline>
+        </w:drawing>
+      </w:r>
+      <w:r>
+        <w:rPr>
+          <w:b/>
+          <w:noProof/>
+          <w:sz w:val="24"/>
+        </w:rPr>
+        <w:lastRenderedPageBreak/>
+        <w:drawing>
+          <wp:inline distT="0" distB="0" distL="0" distR="0">
+            <wp:extent cx="5865495" cy="3905885"/>
+            <wp:effectExtent l="19050" t="0" r="1905" b="0"/>
+            <wp:docPr id="3" name="Obraz 2" descr="3.PNG"/>
+            <wp:cNvGraphicFramePr>
+              <a:graphicFrameLocks xmlns:a="http://schemas.openxmlformats.org/drawingml/2006/main" noChangeAspect="1"/>
+            </wp:cNvGraphicFramePr>
+            <a:graphic xmlns:a="http://schemas.openxmlformats.org/drawingml/2006/main">
+              <a:graphicData uri="http://schemas.openxmlformats.org/drawingml/2006/picture">
+                <pic:pic xmlns:pic="http://schemas.openxmlformats.org/drawingml/2006/picture">
+                  <pic:nvPicPr>
+                    <pic:cNvPr id="0" name="3.PNG"/>
+                    <pic:cNvPicPr/>
+                  </pic:nvPicPr>
+                  <pic:blipFill>
+                    <a:blip r:embed="rId7" cstate="print"/>
+                    <a:stretch>
+                      <a:fillRect/>
+                    </a:stretch>
+                  </pic:blipFill>
+                  <pic:spPr>
+                    <a:xfrm>
+                      <a:off x="0" y="0"/>
+                      <a:ext cx="5865495" cy="3905885"/>
+                    </a:xfrm>
+                    <a:prstGeom prst="rect">
+                      <a:avLst/>
+                    </a:prstGeom>
+                  </pic:spPr>
+                </pic:pic>
+              </a:graphicData>
+            </a:graphic>
+          </wp:inline>
+        </w:drawing>
+      </w:r>
+      <w:r>
+        <w:rPr>
+          <w:b/>
+          <w:noProof/>
+          <w:sz w:val="24"/>
+        </w:rPr>
+        <w:drawing>
+          <wp:inline distT="0" distB="0" distL="0" distR="0">
+            <wp:extent cx="5865495" cy="4155440"/>
+            <wp:effectExtent l="19050" t="0" r="1905" b="0"/>
+            <wp:docPr id="4" name="Obraz 3" descr="4.PNG"/>
+            <wp:cNvGraphicFramePr>
+              <a:graphicFrameLocks xmlns:a="http://schemas.openxmlformats.org/drawingml/2006/main" noChangeAspect="1"/>
+            </wp:cNvGraphicFramePr>
+            <a:graphic xmlns:a="http://schemas.openxmlformats.org/drawingml/2006/main">
+              <a:graphicData uri="http://schemas.openxmlformats.org/drawingml/2006/picture">
+                <pic:pic xmlns:pic="http://schemas.openxmlformats.org/drawingml/2006/picture">
+                  <pic:nvPicPr>
+                    <pic:cNvPr id="0" name="4.PNG"/>
+                    <pic:cNvPicPr/>
+                  </pic:nvPicPr>
+                  <pic:blipFill>
+                    <a:blip r:embed="rId8" cstate="print"/>
+                    <a:stretch>
+                      <a:fillRect/>
+                    </a:stretch>
+                  </pic:blipFill>
+                  <pic:spPr>
+                    <a:xfrm>
+                      <a:off x="0" y="0"/>
+                      <a:ext cx="5865495" cy="4155440"/>
+                    </a:xfrm>
+                    <a:prstGeom prst="rect">
+                      <a:avLst/>
+                    </a:prstGeom>
+                  </pic:spPr>
+                </pic:pic>
+              </a:graphicData>
+            </a:graphic>
+          </wp:inline>
+        </w:drawing>
+      </w:r>
+      <w:r>
+        <w:rPr>
+          <w:b/>
+          <w:noProof/>
+          <w:sz w:val="24"/>
+        </w:rPr>
+        <w:lastRenderedPageBreak/>
+        <w:drawing>
+          <wp:inline distT="0" distB="0" distL="0" distR="0">
+            <wp:extent cx="5865495" cy="3958590"/>
+            <wp:effectExtent l="19050" t="0" r="1905" b="0"/>
+            <wp:docPr id="5" name="Obraz 4" descr="5.PNG"/>
+            <wp:cNvGraphicFramePr>
+              <a:graphicFrameLocks xmlns:a="http://schemas.openxmlformats.org/drawingml/2006/main" noChangeAspect="1"/>
+            </wp:cNvGraphicFramePr>
+            <a:graphic xmlns:a="http://schemas.openxmlformats.org/drawingml/2006/main">
+              <a:graphicData uri="http://schemas.openxmlformats.org/drawingml/2006/picture">
+                <pic:pic xmlns:pic="http://schemas.openxmlformats.org/drawingml/2006/picture">
+                  <pic:nvPicPr>
+                    <pic:cNvPr id="0" name="5.PNG"/>
+                    <pic:cNvPicPr/>
+                  </pic:nvPicPr>
+                  <pic:blipFill>
+                    <a:blip r:embed="rId9" cstate="print"/>
+                    <a:stretch>
+                      <a:fillRect/>
+                    </a:stretch>
+                  </pic:blipFill>
+                  <pic:spPr>
+                    <a:xfrm>
+                      <a:off x="0" y="0"/>
+                      <a:ext cx="5865495" cy="3958590"/>
+                    </a:xfrm>
+                    <a:prstGeom prst="rect">
+                      <a:avLst/>
+                    </a:prstGeom>
+                  </pic:spPr>
+                </pic:pic>
+              </a:graphicData>
+            </a:graphic>
+          </wp:inline>
+        </w:drawing>
+      </w:r>
+    </w:p>
+    <w:p>
+      <w:pPr>
+        <w:rPr>
+          <w:b/>
+          <w:sz w:val="24"/>
         </w:rPr>
       </w:pPr>
     </w:p>
     <w:sectPr>
       <w:pgSz w:w="11906" w:h="16838"/>
-      <w:pgMar w:top="720" w:right="720" w:bottom="720" w:left="720" w:header="708" w:footer="708" w:gutter="0"/>
+      <w:pgMar w:top="1417" w:right="1335" w:bottom="1417" w:left="1334" w:header="708" w:footer="708" w:gutter="0"/>
       <w:cols w:space="708"/>
       <w:docGrid w:linePitch="360"/>
     </w:sectPr>
@@ -2078,54 +4318,330 @@
 </w:document>
 </file>
 
-<file path=word/endnotes.xml><?xml version="1.0" encoding="utf-8"?>
-<w:endnotes xmlns:ve="http://schemas.openxmlformats.org/markup-compatibility/2006" xmlns:o="urn:schemas-microsoft-com:office:office" xmlns:r="http://schemas.openxmlformats.org/officeDocument/2006/relationships" xmlns:m="http://schemas.openxmlformats.org/officeDocument/2006/math" xmlns:v="urn:schemas-microsoft-com:vml" xmlns:wp="http://schemas.openxmlformats.org/drawingml/2006/wordprocessingDrawing" xmlns:w10="urn:schemas-microsoft-com:office:word" xmlns:w="http://schemas.openxmlformats.org/wordprocessingml/2006/main" xmlns:wne="http://schemas.microsoft.com/office/word/2006/wordml">
-  <w:endnote w:type="separator" w:id="0">
-    <w:p>
-      <w:pPr>
-        <w:spacing w:after="0" w:line="240" w:lineRule="auto"/>
-      </w:pPr>
-      <w:r>
-        <w:separator/>
-      </w:r>
-    </w:p>
-  </w:endnote>
-  <w:endnote w:type="continuationSeparator" w:id="1">
-    <w:p>
-      <w:pPr>
-        <w:spacing w:after="0" w:line="240" w:lineRule="auto"/>
-      </w:pPr>
-      <w:r>
-        <w:continuationSeparator/>
-      </w:r>
-    </w:p>
-  </w:endnote>
-</w:endnotes>
-</file>
-
-<file path=word/footnotes.xml><?xml version="1.0" encoding="utf-8"?>
-<w:footnotes xmlns:ve="http://schemas.openxmlformats.org/markup-compatibility/2006" xmlns:o="urn:schemas-microsoft-com:office:office" xmlns:r="http://schemas.openxmlformats.org/officeDocument/2006/relationships" xmlns:m="http://schemas.openxmlformats.org/officeDocument/2006/math" xmlns:v="urn:schemas-microsoft-com:vml" xmlns:wp="http://schemas.openxmlformats.org/drawingml/2006/wordprocessingDrawing" xmlns:w10="urn:schemas-microsoft-com:office:word" xmlns:w="http://schemas.openxmlformats.org/wordprocessingml/2006/main" xmlns:wne="http://schemas.microsoft.com/office/word/2006/wordml">
-  <w:footnote w:type="separator" w:id="0">
-    <w:p>
-      <w:pPr>
-        <w:spacing w:after="0" w:line="240" w:lineRule="auto"/>
-      </w:pPr>
-      <w:r>
-        <w:separator/>
-      </w:r>
-    </w:p>
-  </w:footnote>
-  <w:footnote w:type="continuationSeparator" w:id="1">
-    <w:p>
-      <w:pPr>
-        <w:spacing w:after="0" w:line="240" w:lineRule="auto"/>
-      </w:pPr>
-      <w:r>
-        <w:continuationSeparator/>
-      </w:r>
-    </w:p>
-  </w:footnote>
-</w:footnotes>
+<file path=word/numbering.xml><?xml version="1.0" encoding="utf-8"?>
+<w:numbering xmlns:ve="http://schemas.openxmlformats.org/markup-compatibility/2006" xmlns:o="urn:schemas-microsoft-com:office:office" xmlns:r="http://schemas.openxmlformats.org/officeDocument/2006/relationships" xmlns:m="http://schemas.openxmlformats.org/officeDocument/2006/math" xmlns:v="urn:schemas-microsoft-com:vml" xmlns:wp="http://schemas.openxmlformats.org/drawingml/2006/wordprocessingDrawing" xmlns:w10="urn:schemas-microsoft-com:office:word" xmlns:w="http://schemas.openxmlformats.org/wordprocessingml/2006/main" xmlns:wne="http://schemas.microsoft.com/office/word/2006/wordml">
+  <w:abstractNum w:abstractNumId="0">
+    <w:nsid w:val="14913343"/>
+    <w:multiLevelType w:val="hybridMultilevel"/>
+    <w:tmpl w:val="8B8E3752"/>
+    <w:lvl w:ilvl="0" w:tplc="04150001">
+      <w:start w:val="1"/>
+      <w:numFmt w:val="bullet"/>
+      <w:lvlText w:val=""/>
+      <w:lvlJc w:val="left"/>
+      <w:pPr>
+        <w:ind w:left="720" w:hanging="360"/>
+      </w:pPr>
+      <w:rPr>
+        <w:rFonts w:ascii="Symbol" w:hAnsi="Symbol" w:hint="default"/>
+      </w:rPr>
+    </w:lvl>
+    <w:lvl w:ilvl="1" w:tplc="04150003" w:tentative="1">
+      <w:start w:val="1"/>
+      <w:numFmt w:val="bullet"/>
+      <w:lvlText w:val="o"/>
+      <w:lvlJc w:val="left"/>
+      <w:pPr>
+        <w:ind w:left="1440" w:hanging="360"/>
+      </w:pPr>
+      <w:rPr>
+        <w:rFonts w:ascii="Courier New" w:hAnsi="Courier New" w:cs="Courier New" w:hint="default"/>
+      </w:rPr>
+    </w:lvl>
+    <w:lvl w:ilvl="2" w:tplc="04150005" w:tentative="1">
+      <w:start w:val="1"/>
+      <w:numFmt w:val="bullet"/>
+      <w:lvlText w:val=""/>
+      <w:lvlJc w:val="left"/>
+      <w:pPr>
+        <w:ind w:left="2160" w:hanging="360"/>
+      </w:pPr>
+      <w:rPr>
+        <w:rFonts w:ascii="Wingdings" w:hAnsi="Wingdings" w:hint="default"/>
+      </w:rPr>
+    </w:lvl>
+    <w:lvl w:ilvl="3" w:tplc="04150001" w:tentative="1">
+      <w:start w:val="1"/>
+      <w:numFmt w:val="bullet"/>
+      <w:lvlText w:val=""/>
+      <w:lvlJc w:val="left"/>
+      <w:pPr>
+        <w:ind w:left="2880" w:hanging="360"/>
+      </w:pPr>
+      <w:rPr>
+        <w:rFonts w:ascii="Symbol" w:hAnsi="Symbol" w:hint="default"/>
+      </w:rPr>
+    </w:lvl>
+    <w:lvl w:ilvl="4" w:tplc="04150003" w:tentative="1">
+      <w:start w:val="1"/>
+      <w:numFmt w:val="bullet"/>
+      <w:lvlText w:val="o"/>
+      <w:lvlJc w:val="left"/>
+      <w:pPr>
+        <w:ind w:left="3600" w:hanging="360"/>
+      </w:pPr>
+      <w:rPr>
+        <w:rFonts w:ascii="Courier New" w:hAnsi="Courier New" w:cs="Courier New" w:hint="default"/>
+      </w:rPr>
+    </w:lvl>
+    <w:lvl w:ilvl="5" w:tplc="04150005" w:tentative="1">
+      <w:start w:val="1"/>
+      <w:numFmt w:val="bullet"/>
+      <w:lvlText w:val=""/>
+      <w:lvlJc w:val="left"/>
+      <w:pPr>
+        <w:ind w:left="4320" w:hanging="360"/>
+      </w:pPr>
+      <w:rPr>
+        <w:rFonts w:ascii="Wingdings" w:hAnsi="Wingdings" w:hint="default"/>
+      </w:rPr>
+    </w:lvl>
+    <w:lvl w:ilvl="6" w:tplc="04150001" w:tentative="1">
+      <w:start w:val="1"/>
+      <w:numFmt w:val="bullet"/>
+      <w:lvlText w:val=""/>
+      <w:lvlJc w:val="left"/>
+      <w:pPr>
+        <w:ind w:left="5040" w:hanging="360"/>
+      </w:pPr>
+      <w:rPr>
+        <w:rFonts w:ascii="Symbol" w:hAnsi="Symbol" w:hint="default"/>
+      </w:rPr>
+    </w:lvl>
+    <w:lvl w:ilvl="7" w:tplc="04150003" w:tentative="1">
+      <w:start w:val="1"/>
+      <w:numFmt w:val="bullet"/>
+      <w:lvlText w:val="o"/>
+      <w:lvlJc w:val="left"/>
+      <w:pPr>
+        <w:ind w:left="5760" w:hanging="360"/>
+      </w:pPr>
+      <w:rPr>
+        <w:rFonts w:ascii="Courier New" w:hAnsi="Courier New" w:cs="Courier New" w:hint="default"/>
+      </w:rPr>
+    </w:lvl>
+    <w:lvl w:ilvl="8" w:tplc="04150005" w:tentative="1">
+      <w:start w:val="1"/>
+      <w:numFmt w:val="bullet"/>
+      <w:lvlText w:val=""/>
+      <w:lvlJc w:val="left"/>
+      <w:pPr>
+        <w:ind w:left="6480" w:hanging="360"/>
+      </w:pPr>
+      <w:rPr>
+        <w:rFonts w:ascii="Wingdings" w:hAnsi="Wingdings" w:hint="default"/>
+      </w:rPr>
+    </w:lvl>
+  </w:abstractNum>
+  <w:abstractNum w:abstractNumId="1">
+    <w:nsid w:val="43710092"/>
+    <w:multiLevelType w:val="hybridMultilevel"/>
+    <w:tmpl w:val="19A41796"/>
+    <w:lvl w:ilvl="0" w:tplc="0415000F">
+      <w:start w:val="1"/>
+      <w:numFmt w:val="decimal"/>
+      <w:lvlText w:val="%1."/>
+      <w:lvlJc w:val="left"/>
+      <w:pPr>
+        <w:ind w:left="720" w:hanging="360"/>
+      </w:pPr>
+    </w:lvl>
+    <w:lvl w:ilvl="1" w:tplc="04150019" w:tentative="1">
+      <w:start w:val="1"/>
+      <w:numFmt w:val="lowerLetter"/>
+      <w:lvlText w:val="%2."/>
+      <w:lvlJc w:val="left"/>
+      <w:pPr>
+        <w:ind w:left="1440" w:hanging="360"/>
+      </w:pPr>
+    </w:lvl>
+    <w:lvl w:ilvl="2" w:tplc="0415001B" w:tentative="1">
+      <w:start w:val="1"/>
+      <w:numFmt w:val="lowerRoman"/>
+      <w:lvlText w:val="%3."/>
+      <w:lvlJc w:val="right"/>
+      <w:pPr>
+        <w:ind w:left="2160" w:hanging="180"/>
+      </w:pPr>
+    </w:lvl>
+    <w:lvl w:ilvl="3" w:tplc="0415000F" w:tentative="1">
+      <w:start w:val="1"/>
+      <w:numFmt w:val="decimal"/>
+      <w:lvlText w:val="%4."/>
+      <w:lvlJc w:val="left"/>
+      <w:pPr>
+        <w:ind w:left="2880" w:hanging="360"/>
+      </w:pPr>
+    </w:lvl>
+    <w:lvl w:ilvl="4" w:tplc="04150019" w:tentative="1">
+      <w:start w:val="1"/>
+      <w:numFmt w:val="lowerLetter"/>
+      <w:lvlText w:val="%5."/>
+      <w:lvlJc w:val="left"/>
+      <w:pPr>
+        <w:ind w:left="3600" w:hanging="360"/>
+      </w:pPr>
+    </w:lvl>
+    <w:lvl w:ilvl="5" w:tplc="0415001B" w:tentative="1">
+      <w:start w:val="1"/>
+      <w:numFmt w:val="lowerRoman"/>
+      <w:lvlText w:val="%6."/>
+      <w:lvlJc w:val="right"/>
+      <w:pPr>
+        <w:ind w:left="4320" w:hanging="180"/>
+      </w:pPr>
+    </w:lvl>
+    <w:lvl w:ilvl="6" w:tplc="0415000F" w:tentative="1">
+      <w:start w:val="1"/>
+      <w:numFmt w:val="decimal"/>
+      <w:lvlText w:val="%7."/>
+      <w:lvlJc w:val="left"/>
+      <w:pPr>
+        <w:ind w:left="5040" w:hanging="360"/>
+      </w:pPr>
+    </w:lvl>
+    <w:lvl w:ilvl="7" w:tplc="04150019" w:tentative="1">
+      <w:start w:val="1"/>
+      <w:numFmt w:val="lowerLetter"/>
+      <w:lvlText w:val="%8."/>
+      <w:lvlJc w:val="left"/>
+      <w:pPr>
+        <w:ind w:left="5760" w:hanging="360"/>
+      </w:pPr>
+    </w:lvl>
+    <w:lvl w:ilvl="8" w:tplc="0415001B" w:tentative="1">
+      <w:start w:val="1"/>
+      <w:numFmt w:val="lowerRoman"/>
+      <w:lvlText w:val="%9."/>
+      <w:lvlJc w:val="right"/>
+      <w:pPr>
+        <w:ind w:left="6480" w:hanging="180"/>
+      </w:pPr>
+    </w:lvl>
+  </w:abstractNum>
+  <w:abstractNum w:abstractNumId="2">
+    <w:nsid w:val="555A246D"/>
+    <w:multiLevelType w:val="hybridMultilevel"/>
+    <w:tmpl w:val="30849666"/>
+    <w:lvl w:ilvl="0" w:tplc="0415000F">
+      <w:start w:val="1"/>
+      <w:numFmt w:val="decimal"/>
+      <w:lvlText w:val="%1."/>
+      <w:lvlJc w:val="left"/>
+      <w:pPr>
+        <w:ind w:left="720" w:hanging="360"/>
+      </w:pPr>
+      <w:rPr>
+        <w:rFonts w:hint="default"/>
+      </w:rPr>
+    </w:lvl>
+    <w:lvl w:ilvl="1" w:tplc="04150003" w:tentative="1">
+      <w:start w:val="1"/>
+      <w:numFmt w:val="bullet"/>
+      <w:lvlText w:val="o"/>
+      <w:lvlJc w:val="left"/>
+      <w:pPr>
+        <w:ind w:left="1440" w:hanging="360"/>
+      </w:pPr>
+      <w:rPr>
+        <w:rFonts w:ascii="Courier New" w:hAnsi="Courier New" w:cs="Courier New" w:hint="default"/>
+      </w:rPr>
+    </w:lvl>
+    <w:lvl w:ilvl="2" w:tplc="04150005" w:tentative="1">
+      <w:start w:val="1"/>
+      <w:numFmt w:val="bullet"/>
+      <w:lvlText w:val=""/>
+      <w:lvlJc w:val="left"/>
+      <w:pPr>
+        <w:ind w:left="2160" w:hanging="360"/>
+      </w:pPr>
+      <w:rPr>
+        <w:rFonts w:ascii="Wingdings" w:hAnsi="Wingdings" w:hint="default"/>
+      </w:rPr>
+    </w:lvl>
+    <w:lvl w:ilvl="3" w:tplc="04150001" w:tentative="1">
+      <w:start w:val="1"/>
+      <w:numFmt w:val="bullet"/>
+      <w:lvlText w:val=""/>
+      <w:lvlJc w:val="left"/>
+      <w:pPr>
+        <w:ind w:left="2880" w:hanging="360"/>
+      </w:pPr>
+      <w:rPr>
+        <w:rFonts w:ascii="Symbol" w:hAnsi="Symbol" w:hint="default"/>
+      </w:rPr>
+    </w:lvl>
+    <w:lvl w:ilvl="4" w:tplc="04150003" w:tentative="1">
+      <w:start w:val="1"/>
+      <w:numFmt w:val="bullet"/>
+      <w:lvlText w:val="o"/>
+      <w:lvlJc w:val="left"/>
+      <w:pPr>
+        <w:ind w:left="3600" w:hanging="360"/>
+      </w:pPr>
+      <w:rPr>
+        <w:rFonts w:ascii="Courier New" w:hAnsi="Courier New" w:cs="Courier New" w:hint="default"/>
+      </w:rPr>
+    </w:lvl>
+    <w:lvl w:ilvl="5" w:tplc="04150005" w:tentative="1">
+      <w:start w:val="1"/>
+      <w:numFmt w:val="bullet"/>
+      <w:lvlText w:val=""/>
+      <w:lvlJc w:val="left"/>
+      <w:pPr>
+        <w:ind w:left="4320" w:hanging="360"/>
+      </w:pPr>
+      <w:rPr>
+        <w:rFonts w:ascii="Wingdings" w:hAnsi="Wingdings" w:hint="default"/>
+      </w:rPr>
+    </w:lvl>
+    <w:lvl w:ilvl="6" w:tplc="04150001" w:tentative="1">
+      <w:start w:val="1"/>
+      <w:numFmt w:val="bullet"/>
+      <w:lvlText w:val=""/>
+      <w:lvlJc w:val="left"/>
+      <w:pPr>
+        <w:ind w:left="5040" w:hanging="360"/>
+      </w:pPr>
+      <w:rPr>
+        <w:rFonts w:ascii="Symbol" w:hAnsi="Symbol" w:hint="default"/>
+      </w:rPr>
+    </w:lvl>
+    <w:lvl w:ilvl="7" w:tplc="04150003" w:tentative="1">
+      <w:start w:val="1"/>
+      <w:numFmt w:val="bullet"/>
+      <w:lvlText w:val="o"/>
+      <w:lvlJc w:val="left"/>
+      <w:pPr>
+        <w:ind w:left="5760" w:hanging="360"/>
+      </w:pPr>
+      <w:rPr>
+        <w:rFonts w:ascii="Courier New" w:hAnsi="Courier New" w:cs="Courier New" w:hint="default"/>
+      </w:rPr>
+    </w:lvl>
+    <w:lvl w:ilvl="8" w:tplc="04150005" w:tentative="1">
+      <w:start w:val="1"/>
+      <w:numFmt w:val="bullet"/>
+      <w:lvlText w:val=""/>
+      <w:lvlJc w:val="left"/>
+      <w:pPr>
+        <w:ind w:left="6480" w:hanging="360"/>
+      </w:pPr>
+      <w:rPr>
+        <w:rFonts w:ascii="Wingdings" w:hAnsi="Wingdings" w:hint="default"/>
+      </w:rPr>
+    </w:lvl>
+  </w:abstractNum>
+  <w:num w:numId="1">
+    <w:abstractNumId w:val="1"/>
+  </w:num>
+  <w:num w:numId="2">
+    <w:abstractNumId w:val="0"/>
+  </w:num>
+  <w:num w:numId="3">
+    <w:abstractNumId w:val="2"/>
+  </w:num>
+</w:numbering>
 </file>
 
 <file path=word/styles.xml><?xml version="1.0" encoding="utf-8"?>
@@ -2287,7 +4803,11 @@
   <w:style w:type="paragraph" w:default="1" w:styleId="Normalny">
     <w:name w:val="Normal"/>
     <w:qFormat/>
-    <w:rsid w:val="006E4C10"/>
+    <w:rsid w:val="00CA07B4"/>
+    <w:rPr>
+      <w:rFonts w:eastAsiaTheme="minorEastAsia"/>
+      <w:lang w:eastAsia="pl-PL"/>
+    </w:rPr>
   </w:style>
   <w:style w:type="character" w:default="1" w:styleId="Domylnaczcionkaakapitu">
     <w:name w:val="Default Paragraph Font"/>
@@ -2317,11 +4837,82 @@
     <w:semiHidden/>
     <w:unhideWhenUsed/>
   </w:style>
+  <w:style w:type="paragraph" w:styleId="Zwykytekst">
+    <w:name w:val="Plain Text"/>
+    <w:basedOn w:val="Normalny"/>
+    <w:link w:val="ZwykytekstZnak"/>
+    <w:uiPriority w:val="99"/>
+    <w:unhideWhenUsed/>
+    <w:rsid w:val="000D2E03"/>
+    <w:pPr>
+      <w:spacing w:after="0" w:line="240" w:lineRule="auto"/>
+    </w:pPr>
+    <w:rPr>
+      <w:rFonts w:ascii="Consolas" w:eastAsiaTheme="minorHAnsi" w:hAnsi="Consolas"/>
+      <w:sz w:val="21"/>
+      <w:szCs w:val="21"/>
+      <w:lang w:eastAsia="en-US"/>
+    </w:rPr>
+  </w:style>
+  <w:style w:type="character" w:customStyle="1" w:styleId="ZwykytekstZnak">
+    <w:name w:val="Zwykły tekst Znak"/>
+    <w:basedOn w:val="Domylnaczcionkaakapitu"/>
+    <w:link w:val="Zwykytekst"/>
+    <w:uiPriority w:val="99"/>
+    <w:rsid w:val="000D2E03"/>
+    <w:rPr>
+      <w:rFonts w:ascii="Consolas" w:hAnsi="Consolas"/>
+      <w:sz w:val="21"/>
+      <w:szCs w:val="21"/>
+    </w:rPr>
+  </w:style>
+  <w:style w:type="paragraph" w:styleId="Akapitzlist">
+    <w:name w:val="List Paragraph"/>
+    <w:basedOn w:val="Normalny"/>
+    <w:uiPriority w:val="34"/>
+    <w:qFormat/>
+    <w:rsid w:val="00CA07B4"/>
+    <w:pPr>
+      <w:ind w:left="720"/>
+      <w:contextualSpacing/>
+    </w:pPr>
+  </w:style>
+  <w:style w:type="paragraph" w:styleId="Tekstdymka">
+    <w:name w:val="Balloon Text"/>
+    <w:basedOn w:val="Normalny"/>
+    <w:link w:val="TekstdymkaZnak"/>
+    <w:uiPriority w:val="99"/>
+    <w:semiHidden/>
+    <w:unhideWhenUsed/>
+    <w:rsid w:val="00F628F2"/>
+    <w:pPr>
+      <w:spacing w:after="0" w:line="240" w:lineRule="auto"/>
+    </w:pPr>
+    <w:rPr>
+      <w:rFonts w:ascii="Tahoma" w:hAnsi="Tahoma" w:cs="Tahoma"/>
+      <w:sz w:val="16"/>
+      <w:szCs w:val="16"/>
+    </w:rPr>
+  </w:style>
+  <w:style w:type="character" w:customStyle="1" w:styleId="TekstdymkaZnak">
+    <w:name w:val="Tekst dymka Znak"/>
+    <w:basedOn w:val="Domylnaczcionkaakapitu"/>
+    <w:link w:val="Tekstdymka"/>
+    <w:uiPriority w:val="99"/>
+    <w:semiHidden/>
+    <w:rsid w:val="00F628F2"/>
+    <w:rPr>
+      <w:rFonts w:ascii="Tahoma" w:eastAsiaTheme="minorEastAsia" w:hAnsi="Tahoma" w:cs="Tahoma"/>
+      <w:sz w:val="16"/>
+      <w:szCs w:val="16"/>
+      <w:lang w:eastAsia="pl-PL"/>
+    </w:rPr>
+  </w:style>
   <w:style w:type="table" w:styleId="Tabela-Siatka">
     <w:name w:val="Table Grid"/>
     <w:basedOn w:val="Standardowy"/>
     <w:uiPriority w:val="59"/>
-    <w:rsid w:val="00080ABB"/>
+    <w:rsid w:val="002554F9"/>
     <w:pPr>
       <w:spacing w:after="0" w:line="240" w:lineRule="auto"/>
     </w:pPr>
@@ -2342,45 +4933,6 @@
         <w:right w:w="108" w:type="dxa"/>
       </w:tblCellMar>
     </w:tblPr>
-  </w:style>
-  <w:style w:type="paragraph" w:styleId="Tekstprzypisukocowego">
-    <w:name w:val="endnote text"/>
-    <w:basedOn w:val="Normalny"/>
-    <w:link w:val="TekstprzypisukocowegoZnak"/>
-    <w:uiPriority w:val="99"/>
-    <w:semiHidden/>
-    <w:unhideWhenUsed/>
-    <w:rsid w:val="00045CD7"/>
-    <w:pPr>
-      <w:spacing w:after="0" w:line="240" w:lineRule="auto"/>
-    </w:pPr>
-    <w:rPr>
-      <w:sz w:val="20"/>
-      <w:szCs w:val="20"/>
-    </w:rPr>
-  </w:style>
-  <w:style w:type="character" w:customStyle="1" w:styleId="TekstprzypisukocowegoZnak">
-    <w:name w:val="Tekst przypisu końcowego Znak"/>
-    <w:basedOn w:val="Domylnaczcionkaakapitu"/>
-    <w:link w:val="Tekstprzypisukocowego"/>
-    <w:uiPriority w:val="99"/>
-    <w:semiHidden/>
-    <w:rsid w:val="00045CD7"/>
-    <w:rPr>
-      <w:sz w:val="20"/>
-      <w:szCs w:val="20"/>
-    </w:rPr>
-  </w:style>
-  <w:style w:type="character" w:styleId="Odwoanieprzypisukocowego">
-    <w:name w:val="endnote reference"/>
-    <w:basedOn w:val="Domylnaczcionkaakapitu"/>
-    <w:uiPriority w:val="99"/>
-    <w:semiHidden/>
-    <w:unhideWhenUsed/>
-    <w:rsid w:val="00045CD7"/>
-    <w:rPr>
-      <w:vertAlign w:val="superscript"/>
-    </w:rPr>
   </w:style>
 </w:styles>
 </file>
@@ -2666,16 +5218,4 @@
   <a:objectDefaults/>
   <a:extraClrSchemeLst/>
 </a:theme>
-</file>
-
-<file path=customXml/item1.xml><?xml version="1.0" encoding="utf-8"?>
-<b:Sources xmlns:b="http://schemas.openxmlformats.org/officeDocument/2006/bibliography" xmlns="http://schemas.openxmlformats.org/officeDocument/2006/bibliography" SelectedStyle="\APA.XSL" StyleName="APA"/>
-</file>
-
-<file path=customXml/itemProps1.xml><?xml version="1.0" encoding="utf-8"?>
-<ds:datastoreItem xmlns:ds="http://schemas.openxmlformats.org/officeDocument/2006/customXml" ds:itemID="{12FB90D2-BD48-4924-BA16-FF655D6C7DBF}">
-  <ds:schemaRefs>
-    <ds:schemaRef ds:uri="http://schemas.openxmlformats.org/officeDocument/2006/bibliography"/>
-  </ds:schemaRefs>
-</ds:datastoreItem>
 </file>
</xml_diff>